<commit_message>
modified:   Display/Display.ino 	deleted:    "~$\320\272\321\203\320\274\320\265\320\275\321\202\320\260\321\206\320\270\321\217.docx" 	modified:   "\320\224\320\276\320\272\321\203\320\274\320\265\320\275\321\202\320\260\321\206\320\270\321\217.docx"
</commit_message>
<xml_diff>
--- a/Документация.docx
+++ b/Документация.docx
@@ -2337,14 +2337,8 @@
     <w:p>
       <w:pPr>
         <w:pStyle w:val="Body"/>
-        <w:rPr>
-          <w:lang w:val="bg-BG"/>
-        </w:rPr>
-      </w:pPr>
-      <w:r>
-        <w:rPr>
-          <w:lang w:val="bg-BG"/>
-        </w:rPr>
+      </w:pPr>
+      <w:r>
         <w:drawing>
           <wp:anchor distT="0" distB="0" distL="114300" distR="114300" simplePos="0" relativeHeight="251674624" behindDoc="1" locked="0" layoutInCell="1" allowOverlap="1" wp14:anchorId="3D2F27F7" wp14:editId="68D55881">
             <wp:simplePos x="0" y="0"/>
@@ -2427,9 +2421,6 @@
     <w:p>
       <w:pPr>
         <w:pStyle w:val="Body"/>
-        <w:rPr>
-          <w:lang w:val="bg-BG"/>
-        </w:rPr>
       </w:pPr>
     </w:p>
     <w:p>
@@ -2635,7 +2626,759 @@
         <w:t xml:space="preserve">  </w:t>
       </w:r>
       <w:r>
-        <w:t>Кодът за микроконтролера (фирмуерът) е написа в среда за разработка Arduino IDE като с помощта на следните библиотеки: SPI.h, TFT_eSPI.h и XPT2046_Touchscreen.h се усъществвява визуализирането и получаване на информация от диспея, а с: WiFi.h, HTTPClient.h и ArduinoJson.h се усъществява връзката с wifi и с АПИ.</w:t>
+        <w:t xml:space="preserve">Кодът за микроконтролера (фирмуерът) е написа в среда за разработка Arduino IDE </w:t>
+      </w:r>
+    </w:p>
+    <w:p>
+      <w:pPr>
+        <w:pStyle w:val="Head3"/>
+        <w:numPr>
+          <w:ilvl w:val="3"/>
+          <w:numId w:val="7"/>
+        </w:numPr>
+      </w:pPr>
+      <w:r>
+        <w:rPr>
+          <w:lang w:val="bg-BG"/>
+        </w:rPr>
+        <w:t xml:space="preserve">Финкции в кода </w:t>
+      </w:r>
+    </w:p>
+    <w:p>
+      <w:pPr>
+        <w:pStyle w:val="Head3"/>
+        <w:numPr>
+          <w:ilvl w:val="4"/>
+          <w:numId w:val="7"/>
+        </w:numPr>
+      </w:pPr>
+      <w:r>
+        <w:t>Header</w:t>
+      </w:r>
+    </w:p>
+    <w:p>
+      <w:pPr>
+        <w:pStyle w:val="Body"/>
+        <w:rPr>
+          <w:lang w:val="bg-BG"/>
+        </w:rPr>
+      </w:pPr>
+      <w:r>
+        <w:rPr>
+          <w:lang w:val="bg-BG"/>
+        </w:rPr>
+        <w:t xml:space="preserve">Тука се дефинират нужните библиотеки.Те включват </w:t>
+      </w:r>
+      <w:r>
+        <w:t xml:space="preserve">SPI.h, TFT_eSPI.h и XPT2046_Touchscreen.h </w:t>
+      </w:r>
+      <w:r>
+        <w:rPr>
+          <w:lang w:val="bg-BG"/>
+        </w:rPr>
+        <w:t>за</w:t>
+      </w:r>
+      <w:r>
+        <w:t xml:space="preserve"> визуализирането и получаване на информация от диспея, </w:t>
+      </w:r>
+      <w:r>
+        <w:rPr>
+          <w:lang w:val="bg-BG"/>
+        </w:rPr>
+        <w:t xml:space="preserve">и </w:t>
+      </w:r>
+      <w:r>
+        <w:t xml:space="preserve"> WiFi.h, HTTPClient.h и ArduinoJson.h се усъществява връзката с wifi и с АПИ.</w:t>
+      </w:r>
+    </w:p>
+    <w:p>
+      <w:pPr>
+        <w:pStyle w:val="Head3"/>
+        <w:numPr>
+          <w:ilvl w:val="4"/>
+          <w:numId w:val="7"/>
+        </w:numPr>
+      </w:pPr>
+      <w:r>
+        <w:rPr>
+          <w:lang w:val="bg-BG"/>
+        </w:rPr>
+        <w:t>Гобални променливи, обекти и структури</w:t>
+      </w:r>
+    </w:p>
+    <w:p>
+      <w:pPr>
+        <w:pStyle w:val="Body"/>
+      </w:pPr>
+      <w:r>
+        <w:t xml:space="preserve">Тука се дефинират константи за името и паролата на безжичната мрежа и базовият линк за АПИ с IP на мошината хост след това се декларират нужните обекти за дисплея. </w:t>
+      </w:r>
+      <w:r>
+        <w:rPr>
+          <w:lang w:val="bg-BG"/>
+        </w:rPr>
+        <w:t>Дефинира се големината на дисплея</w:t>
+      </w:r>
+      <w:r>
+        <w:rPr>
+          <w:lang w:val="bg-BG"/>
+        </w:rPr>
+        <w:t xml:space="preserve">,текста и нужните му пиновете </w:t>
+      </w:r>
+      <w:r>
+        <w:rPr>
+          <w:lang w:val="bg-BG"/>
+        </w:rPr>
+        <w:t xml:space="preserve">. </w:t>
+      </w:r>
+      <w:r>
+        <w:t>Създават се структури за кетегория, включваща Id и име, структура за ястие, включваща ид, име, цена, тегло и масиви от низове за съставки и алергени, дефинират се променливи за категория, артикул, етап и начислена сума.</w:t>
+      </w:r>
+    </w:p>
+    <w:p>
+      <w:pPr>
+        <w:pStyle w:val="Head3"/>
+        <w:numPr>
+          <w:ilvl w:val="4"/>
+          <w:numId w:val="7"/>
+        </w:numPr>
+      </w:pPr>
+      <w:r>
+        <w:rPr>
+          <w:lang w:val="bg-BG"/>
+        </w:rPr>
+        <w:t xml:space="preserve">Функция </w:t>
+      </w:r>
+      <w:r>
+        <w:t>drawRowText</w:t>
+      </w:r>
+      <w:r>
+        <w:rPr>
+          <w:lang w:val="bg-BG"/>
+        </w:rPr>
+        <w:t>()</w:t>
+      </w:r>
+    </w:p>
+    <w:p>
+      <w:pPr>
+        <w:pStyle w:val="Body"/>
+      </w:pPr>
+      <w:r>
+        <w:t>Използвасе за да може ако те</w:t>
+      </w:r>
+      <w:r>
+        <w:rPr>
+          <w:lang w:val="bg-BG"/>
+        </w:rPr>
+        <w:t>к</w:t>
+      </w:r>
+      <w:r>
+        <w:t>стът е твърде дълъг</w:t>
+      </w:r>
+      <w:r>
+        <w:rPr>
+          <w:lang w:val="bg-BG"/>
+        </w:rPr>
+        <w:t>, той</w:t>
+      </w:r>
+      <w:r>
+        <w:t xml:space="preserve"> да се прехвърли на другия ред</w:t>
+      </w:r>
+    </w:p>
+    <w:p>
+      <w:pPr>
+        <w:pStyle w:val="Head3"/>
+        <w:numPr>
+          <w:ilvl w:val="4"/>
+          <w:numId w:val="7"/>
+        </w:numPr>
+      </w:pPr>
+      <w:r>
+        <w:rPr>
+          <w:lang w:val="bg-BG"/>
+        </w:rPr>
+        <w:t xml:space="preserve">Функция </w:t>
+      </w:r>
+      <w:r>
+        <w:rPr>
+          <w:lang w:val="bg-BG"/>
+        </w:rPr>
+        <w:t>initUI</w:t>
+      </w:r>
+      <w:r>
+        <w:rPr>
+          <w:lang w:val="bg-BG"/>
+        </w:rPr>
+        <w:t>()</w:t>
+      </w:r>
+    </w:p>
+    <w:p>
+      <w:pPr>
+        <w:pStyle w:val="Body"/>
+      </w:pPr>
+      <w:r>
+        <w:t>Функция за изобразяване на базовия интерфейс с бутони, но без текст</w:t>
+      </w:r>
+    </w:p>
+    <w:p>
+      <w:pPr>
+        <w:pStyle w:val="Head3"/>
+        <w:numPr>
+          <w:ilvl w:val="4"/>
+          <w:numId w:val="7"/>
+        </w:numPr>
+        <w:rPr>
+          <w:lang w:val="bg-BG"/>
+        </w:rPr>
+      </w:pPr>
+      <w:r>
+        <w:rPr>
+          <w:lang w:val="bg-BG"/>
+        </w:rPr>
+        <w:t xml:space="preserve">Функция </w:t>
+      </w:r>
+      <w:r>
+        <w:t>s</w:t>
+      </w:r>
+      <w:r>
+        <w:t>etup</w:t>
+      </w:r>
+      <w:r>
+        <w:rPr>
+          <w:lang w:val="bg-BG"/>
+        </w:rPr>
+        <w:t>()</w:t>
+      </w:r>
+    </w:p>
+    <w:p>
+      <w:pPr>
+        <w:pStyle w:val="Body"/>
+        <w:rPr>
+          <w:lang w:val="bg-BG"/>
+        </w:rPr>
+      </w:pPr>
+      <w:r>
+        <w:rPr>
+          <w:lang w:val="bg-BG"/>
+        </w:rPr>
+        <w:t xml:space="preserve">Това е функция която винаги се изпълнява в началото на включването на системата. Вътре първо се осъществява връзка с безжичната мрежа, след което се </w:t>
+      </w:r>
+      <w:r>
+        <w:rPr>
+          <w:lang w:val="bg-BG"/>
+        </w:rPr>
+        <w:lastRenderedPageBreak/>
+        <w:t xml:space="preserve">инициализират обектите на дисплея определя се ориентацията на диплея и се извиква  функцията </w:t>
+      </w:r>
+      <w:r>
+        <w:t>initUI</w:t>
+      </w:r>
+      <w:r>
+        <w:rPr>
+          <w:lang w:val="bg-BG"/>
+        </w:rPr>
+        <w:t>() за интерфейса.</w:t>
+      </w:r>
+    </w:p>
+    <w:p>
+      <w:pPr>
+        <w:pStyle w:val="Head3"/>
+        <w:numPr>
+          <w:ilvl w:val="4"/>
+          <w:numId w:val="7"/>
+        </w:numPr>
+        <w:rPr>
+          <w:lang w:val="bg-BG"/>
+        </w:rPr>
+      </w:pPr>
+      <w:r>
+        <w:rPr>
+          <w:lang w:val="bg-BG"/>
+        </w:rPr>
+        <w:t xml:space="preserve">Функция </w:t>
+      </w:r>
+      <w:r>
+        <w:rPr>
+          <w:lang w:val="bg-BG"/>
+        </w:rPr>
+        <w:t>fetchCategory()</w:t>
+      </w:r>
+    </w:p>
+    <w:p>
+      <w:pPr>
+        <w:pStyle w:val="Body"/>
+        <w:rPr>
+          <w:lang w:val="bg-BG"/>
+        </w:rPr>
+      </w:pPr>
+      <w:r>
+        <w:rPr>
+          <w:lang w:val="bg-BG"/>
+        </w:rPr>
+        <w:t>Тази функция е отговорна за получаването и визуализирането на категориите. В</w:t>
+      </w:r>
+      <w:r>
+        <w:rPr>
+          <w:lang w:val="bg-BG"/>
+        </w:rPr>
+        <w:t xml:space="preserve"> нея се получват </w:t>
+      </w:r>
+      <w:r>
+        <w:rPr>
+          <w:lang w:val="bg-BG"/>
+        </w:rPr>
+        <w:t xml:space="preserve">категориите от АПИ-то като сериализирана информация след което с помощта на </w:t>
+      </w:r>
+      <w:r>
+        <w:t>ArduinoJson</w:t>
+      </w:r>
+      <w:r>
+        <w:rPr>
+          <w:lang w:val="bg-BG"/>
+        </w:rPr>
+        <w:t xml:space="preserve"> тя се десериализира и се пр</w:t>
+      </w:r>
+      <w:r>
+        <w:rPr>
+          <w:lang w:val="bg-BG"/>
+        </w:rPr>
+        <w:t>е</w:t>
+      </w:r>
+      <w:r>
+        <w:rPr>
+          <w:lang w:val="bg-BG"/>
+        </w:rPr>
+        <w:t xml:space="preserve">дава на </w:t>
+      </w:r>
+      <w:r>
+        <w:t>Category cats[]</w:t>
+      </w:r>
+      <w:r>
+        <w:rPr>
+          <w:lang w:val="bg-BG"/>
+        </w:rPr>
+        <w:t xml:space="preserve"> (масив от структури).След като е получена информацията бива визуализиран първата категория в масива </w:t>
+      </w:r>
+      <w:r>
+        <w:rPr>
+          <w:lang w:val="bg-BG"/>
+        </w:rPr>
+        <w:t xml:space="preserve">начислената за момента сума чрез променливата </w:t>
+      </w:r>
+      <w:r>
+        <w:t>total</w:t>
+      </w:r>
+      <w:r>
+        <w:rPr>
+          <w:lang w:val="bg-BG"/>
+        </w:rPr>
+        <w:t xml:space="preserve"> </w:t>
+      </w:r>
+      <w:r>
+        <w:rPr>
+          <w:lang w:val="bg-BG"/>
+        </w:rPr>
+        <w:t xml:space="preserve">и след това се прави проверка дали клиента е натиснал дисплея и дали допирната точка отговаря на някой от бутоните. Ако допирната точка отбоваря на бутона за надолу или нагоре съответно се премена изобразената категория, но ако допирната точка отговаря на бутона за напред, </w:t>
+      </w:r>
+      <w:r>
+        <w:rPr>
+          <w:lang w:val="bg-BG"/>
+        </w:rPr>
+        <w:t xml:space="preserve">категорията се запазва в глобалната променлива </w:t>
+      </w:r>
+      <w:r>
+        <w:t>selectedCategory</w:t>
+      </w:r>
+      <w:r>
+        <w:rPr>
+          <w:lang w:val="bg-BG"/>
+        </w:rPr>
+        <w:t xml:space="preserve"> и се преминава към следващия етап чрез </w:t>
+      </w:r>
+      <w:r>
+        <w:t>stage=1</w:t>
+      </w:r>
+      <w:r>
+        <w:t>.</w:t>
+      </w:r>
+    </w:p>
+    <w:p>
+      <w:pPr>
+        <w:pStyle w:val="Head3"/>
+        <w:numPr>
+          <w:ilvl w:val="4"/>
+          <w:numId w:val="7"/>
+        </w:numPr>
+        <w:rPr>
+          <w:lang w:val="bg-BG"/>
+        </w:rPr>
+      </w:pPr>
+      <w:r>
+        <w:rPr>
+          <w:lang w:val="bg-BG"/>
+        </w:rPr>
+        <w:t xml:space="preserve">Функция </w:t>
+      </w:r>
+      <w:r>
+        <w:rPr>
+          <w:lang w:val="bg-BG"/>
+        </w:rPr>
+        <w:t>fetchByCategory(int category)</w:t>
+      </w:r>
+    </w:p>
+    <w:p>
+      <w:pPr>
+        <w:pStyle w:val="Body"/>
+        <w:rPr>
+          <w:lang w:val="bg-BG"/>
+        </w:rPr>
+      </w:pPr>
+      <w:r>
+        <w:rPr>
+          <w:lang w:val="bg-BG"/>
+        </w:rPr>
+        <w:t xml:space="preserve">Тази функция е отговорна за получаването и визуализирането на продукт по дадени </w:t>
+      </w:r>
+      <w:r>
+        <w:t>ID</w:t>
+      </w:r>
+      <w:r>
+        <w:rPr>
+          <w:lang w:val="bg-BG"/>
+        </w:rPr>
+        <w:t xml:space="preserve"> на тяхната категория.</w:t>
+      </w:r>
+      <w:r>
+        <w:rPr>
+          <w:lang w:val="bg-BG"/>
+        </w:rPr>
+        <w:t xml:space="preserve"> </w:t>
+      </w:r>
+      <w:r>
+        <w:rPr>
+          <w:lang w:val="bg-BG"/>
+        </w:rPr>
+        <w:t xml:space="preserve">Тук </w:t>
+      </w:r>
+      <w:r>
+        <w:rPr>
+          <w:lang w:val="bg-BG"/>
+        </w:rPr>
+        <w:t xml:space="preserve">се </w:t>
+      </w:r>
+      <w:r>
+        <w:rPr>
+          <w:lang w:val="bg-BG"/>
+        </w:rPr>
+        <w:t xml:space="preserve">получват </w:t>
+      </w:r>
+      <w:r>
+        <w:rPr>
+          <w:lang w:val="bg-BG"/>
+        </w:rPr>
+        <w:t xml:space="preserve">продуктите от категорията </w:t>
+      </w:r>
+      <w:r>
+        <w:rPr>
+          <w:lang w:val="bg-BG"/>
+        </w:rPr>
+        <w:t xml:space="preserve"> </w:t>
+      </w:r>
+      <w:r>
+        <w:rPr>
+          <w:lang w:val="bg-BG"/>
+        </w:rPr>
+        <w:t xml:space="preserve">като сериализирана информация от тип </w:t>
+      </w:r>
+      <w:r>
+        <w:t xml:space="preserve">JSON </w:t>
+      </w:r>
+      <w:r>
+        <w:rPr>
+          <w:lang w:val="bg-BG"/>
+        </w:rPr>
+        <w:t xml:space="preserve">,изпратена от АПИ-то, която трябва да бъде десериализирана и придадена на масив от продукти, като и в този момент биват взети алергените и съставките чрез функцииите </w:t>
+      </w:r>
+      <w:r>
+        <w:rPr>
+          <w:lang w:val="bg-BG"/>
+        </w:rPr>
+        <w:t>fetchAllergies</w:t>
+      </w:r>
+      <w:r>
+        <w:rPr>
+          <w:lang w:val="bg-BG"/>
+        </w:rPr>
+        <w:t xml:space="preserve"> и </w:t>
+      </w:r>
+      <w:r>
+        <w:rPr>
+          <w:lang w:val="bg-BG"/>
+        </w:rPr>
+        <w:t>fetchIngredients</w:t>
+      </w:r>
+      <w:r>
+        <w:rPr>
+          <w:lang w:val="bg-BG"/>
+        </w:rPr>
+        <w:t>.</w:t>
+      </w:r>
+      <w:r>
+        <w:t xml:space="preserve"> </w:t>
+      </w:r>
+      <w:r>
+        <w:rPr>
+          <w:lang w:val="bg-BG"/>
+        </w:rPr>
+        <w:t>След като продуктите се правилно запазени, на първи продукт биват изписани името, теглото, цената, категорията,систавките и алергените.След това се прави проверка за допир от страна на клиента и ако клиентът е натиснал бутоните за нагор или надолу се изобразява следващия</w:t>
+      </w:r>
+      <w:r>
+        <w:rPr>
+          <w:lang w:val="bg-BG"/>
+        </w:rPr>
+        <w:t>т</w:t>
+      </w:r>
+      <w:r>
+        <w:rPr>
+          <w:lang w:val="bg-BG"/>
+        </w:rPr>
+        <w:t xml:space="preserve"> или пре</w:t>
+      </w:r>
+      <w:r>
+        <w:rPr>
+          <w:lang w:val="bg-BG"/>
+        </w:rPr>
+        <w:t>д</w:t>
+      </w:r>
+      <w:r>
+        <w:rPr>
+          <w:lang w:val="bg-BG"/>
+        </w:rPr>
+        <w:t>ишния</w:t>
+      </w:r>
+      <w:r>
+        <w:rPr>
+          <w:lang w:val="bg-BG"/>
+        </w:rPr>
+        <w:t xml:space="preserve">т продукт, но ако е натиснал бутона за напред избраният продукт бива запазен в глобалната променлива </w:t>
+      </w:r>
+      <w:r>
+        <w:t>selectedDish</w:t>
+      </w:r>
+      <w:r>
+        <w:rPr>
+          <w:lang w:val="bg-BG"/>
+        </w:rPr>
+        <w:t xml:space="preserve"> и</w:t>
+      </w:r>
+      <w:r>
+        <w:t xml:space="preserve"> stage </w:t>
+      </w:r>
+      <w:r>
+        <w:rPr>
+          <w:lang w:val="bg-BG"/>
+        </w:rPr>
+        <w:t>приема стойност 2 ,за да се премине към следващия етап</w:t>
+      </w:r>
+      <w:r>
+        <w:rPr>
+          <w:lang w:val="bg-BG"/>
+        </w:rPr>
+        <w:t>,</w:t>
+      </w:r>
+      <w:r>
+        <w:rPr>
+          <w:lang w:val="bg-BG"/>
+        </w:rPr>
+        <w:t xml:space="preserve"> но</w:t>
+      </w:r>
+      <w:r>
+        <w:rPr>
+          <w:lang w:val="bg-BG"/>
+        </w:rPr>
+        <w:t xml:space="preserve"> ако клиентът е натиснал бутона за назад </w:t>
+      </w:r>
+      <w:r>
+        <w:rPr>
+          <w:lang w:val="bg-BG"/>
+        </w:rPr>
+        <w:t xml:space="preserve">тови бива пратен къмминалия етап чрез </w:t>
+      </w:r>
+      <w:r>
+        <w:t>stage=</w:t>
+      </w:r>
+      <w:r>
+        <w:rPr>
+          <w:lang w:val="bg-BG"/>
+        </w:rPr>
+        <w:t>0.</w:t>
+      </w:r>
+    </w:p>
+    <w:p>
+      <w:pPr>
+        <w:pStyle w:val="Head3"/>
+        <w:numPr>
+          <w:ilvl w:val="4"/>
+          <w:numId w:val="7"/>
+        </w:numPr>
+      </w:pPr>
+      <w:r>
+        <w:rPr>
+          <w:lang w:val="bg-BG"/>
+        </w:rPr>
+        <w:lastRenderedPageBreak/>
+        <w:t xml:space="preserve">Функциите </w:t>
+      </w:r>
+      <w:r>
+        <w:rPr>
+          <w:lang w:val="bg-BG"/>
+        </w:rPr>
+        <w:t>fetchAllergies(Dish&amp; dish)</w:t>
+      </w:r>
+      <w:r>
+        <w:t xml:space="preserve"> </w:t>
+      </w:r>
+      <w:r>
+        <w:rPr>
+          <w:lang w:val="bg-BG"/>
+        </w:rPr>
+        <w:t>и</w:t>
+      </w:r>
+      <w:r>
+        <w:t xml:space="preserve"> </w:t>
+      </w:r>
+      <w:r>
+        <w:t>fetchIngredients(Dish&amp; dish)</w:t>
+      </w:r>
+    </w:p>
+    <w:p>
+      <w:pPr>
+        <w:pStyle w:val="Body"/>
+        <w:rPr>
+          <w:lang w:val="bg-BG"/>
+        </w:rPr>
+      </w:pPr>
+      <w:r>
+        <w:rPr>
+          <w:lang w:val="bg-BG"/>
+        </w:rPr>
+        <w:t xml:space="preserve">Тези функции са отговорни за получването на алергените и съставките на един продукт. Те преимат параметър за показтел към продукт, като получват от АПИ-то сериализиран масив от имената на алергенитеи съставките за дадения продукта по </w:t>
+      </w:r>
+      <w:r>
+        <w:t>ID</w:t>
+      </w:r>
+      <w:r>
+        <w:rPr>
+          <w:lang w:val="bg-BG"/>
+        </w:rPr>
+        <w:t>-то му.</w:t>
+      </w:r>
+    </w:p>
+    <w:p>
+      <w:pPr>
+        <w:pStyle w:val="Head3"/>
+        <w:numPr>
+          <w:ilvl w:val="4"/>
+          <w:numId w:val="7"/>
+        </w:numPr>
+        <w:rPr>
+          <w:lang w:val="bg-BG"/>
+        </w:rPr>
+      </w:pPr>
+      <w:r>
+        <w:rPr>
+          <w:lang w:val="bg-BG"/>
+        </w:rPr>
+        <w:t xml:space="preserve">Функцията </w:t>
+      </w:r>
+      <w:r>
+        <w:rPr>
+          <w:lang w:val="bg-BG"/>
+        </w:rPr>
+        <w:t>SendOrder</w:t>
+      </w:r>
+      <w:r>
+        <w:t>()</w:t>
+      </w:r>
+    </w:p>
+    <w:p>
+      <w:pPr>
+        <w:pStyle w:val="Body"/>
+      </w:pPr>
+      <w:r>
+        <w:rPr>
+          <w:lang w:val="bg-BG"/>
+        </w:rPr>
+        <w:t xml:space="preserve">Тази функция е отговорна за изпращането на поръчката. Първо се прави проверка дали това е желания продукт, като си изобразява нотификация за продуктът който ще бъде изпретен и ако клиента натисне </w:t>
+      </w:r>
+      <w:r>
+        <w:rPr>
+          <w:lang w:val="bg-BG"/>
+        </w:rPr>
+        <w:t xml:space="preserve">бутона за назад поръчката ще бъде отказана и клиента ще бъде върнат в етапа за избиране на категория, ако  обаче потребителят натисне бутона за напред, тогава бива </w:t>
+      </w:r>
+      <w:r>
+        <w:rPr>
+          <w:lang w:val="bg-BG"/>
+        </w:rPr>
+        <w:t xml:space="preserve">микроконтролерът подготвя данни за изпращане във </w:t>
+      </w:r>
+      <w:r>
+        <w:t xml:space="preserve">JSON </w:t>
+      </w:r>
+      <w:r>
+        <w:rPr>
+          <w:lang w:val="bg-BG"/>
+        </w:rPr>
+        <w:t xml:space="preserve">формат. Създава се обект от тип </w:t>
+      </w:r>
+      <w:r>
+        <w:t xml:space="preserve">DynamicJsonDocument </w:t>
+      </w:r>
+      <w:r>
+        <w:rPr>
+          <w:lang w:val="bg-BG"/>
+        </w:rPr>
+        <w:t xml:space="preserve"> съдържащ в себе си </w:t>
+      </w:r>
+      <w:r>
+        <w:t xml:space="preserve">ID </w:t>
+      </w:r>
+      <w:r>
+        <w:rPr>
+          <w:lang w:val="bg-BG"/>
+        </w:rPr>
+        <w:t xml:space="preserve">на маста и </w:t>
+      </w:r>
+      <w:r>
+        <w:t xml:space="preserve">ID </w:t>
+      </w:r>
+      <w:r>
+        <w:rPr>
+          <w:lang w:val="bg-BG"/>
+        </w:rPr>
+        <w:t xml:space="preserve">на желания продукт, след това той се сериализира и се изпраща чрез </w:t>
+      </w:r>
+      <w:r>
+        <w:t xml:space="preserve">HTTP POST </w:t>
+      </w:r>
+      <w:r>
+        <w:rPr>
+          <w:lang w:val="bg-BG"/>
+        </w:rPr>
+        <w:t xml:space="preserve">заявка. Цената на продукта бива добавена към </w:t>
+      </w:r>
+      <w:r>
+        <w:rPr>
+          <w:lang w:val="bg-BG"/>
+        </w:rPr>
+        <w:t>total</w:t>
+      </w:r>
+      <w:r>
+        <w:rPr>
+          <w:lang w:val="bg-BG"/>
+        </w:rPr>
+        <w:t>.</w:t>
       </w:r>
     </w:p>
     <w:p>
@@ -4655,7 +5398,7 @@
   <w:abstractNum w:abstractNumId="4" w15:restartNumberingAfterBreak="0">
     <w:nsid w:val="18676A36"/>
     <w:multiLevelType w:val="multilevel"/>
-    <w:tmpl w:val="2F22A1F4"/>
+    <w:tmpl w:val="6972C0D0"/>
     <w:lvl w:ilvl="0">
       <w:start w:val="1"/>
       <w:numFmt w:val="decimal"/>
@@ -4707,8 +5450,8 @@
     </w:lvl>
     <w:lvl w:ilvl="4">
       <w:start w:val="1"/>
-      <w:numFmt w:val="none"/>
-      <w:lvlText w:val=" "/>
+      <w:numFmt w:val="decimal"/>
+      <w:lvlText w:val="%1.%2.%3.%4.%5"/>
       <w:lvlJc w:val="left"/>
       <w:pPr>
         <w:ind w:left="1800" w:hanging="360"/>
@@ -6169,6 +6912,120 @@
     </w:lvl>
   </w:abstractNum>
   <w:abstractNum w:abstractNumId="18" w15:restartNumberingAfterBreak="0">
+    <w:nsid w:val="605848B4"/>
+    <w:multiLevelType w:val="multilevel"/>
+    <w:tmpl w:val="6972C0D0"/>
+    <w:lvl w:ilvl="0">
+      <w:start w:val="1"/>
+      <w:numFmt w:val="decimal"/>
+      <w:lvlText w:val="%1"/>
+      <w:lvlJc w:val="left"/>
+      <w:pPr>
+        <w:ind w:left="360" w:hanging="360"/>
+      </w:pPr>
+      <w:rPr>
+        <w:rFonts w:hint="default"/>
+      </w:rPr>
+    </w:lvl>
+    <w:lvl w:ilvl="1">
+      <w:start w:val="1"/>
+      <w:numFmt w:val="decimal"/>
+      <w:lvlText w:val="%1.%2"/>
+      <w:lvlJc w:val="left"/>
+      <w:pPr>
+        <w:ind w:left="720" w:hanging="360"/>
+      </w:pPr>
+      <w:rPr>
+        <w:rFonts w:hint="default"/>
+      </w:rPr>
+    </w:lvl>
+    <w:lvl w:ilvl="2">
+      <w:start w:val="1"/>
+      <w:numFmt w:val="decimal"/>
+      <w:lvlText w:val="%1.%2.%3"/>
+      <w:lvlJc w:val="left"/>
+      <w:pPr>
+        <w:ind w:left="1080" w:hanging="360"/>
+      </w:pPr>
+      <w:rPr>
+        <w:rFonts w:hint="default"/>
+      </w:rPr>
+    </w:lvl>
+    <w:lvl w:ilvl="3">
+      <w:start w:val="1"/>
+      <w:numFmt w:val="decimal"/>
+      <w:lvlText w:val="%1.%2.%3.%4"/>
+      <w:lvlJc w:val="left"/>
+      <w:pPr>
+        <w:ind w:left="1440" w:hanging="360"/>
+      </w:pPr>
+      <w:rPr>
+        <w:rFonts w:hint="default"/>
+        <w:color w:val="auto"/>
+      </w:rPr>
+    </w:lvl>
+    <w:lvl w:ilvl="4">
+      <w:start w:val="1"/>
+      <w:numFmt w:val="decimal"/>
+      <w:lvlText w:val="%1.%2.%3.%4.%5"/>
+      <w:lvlJc w:val="left"/>
+      <w:pPr>
+        <w:ind w:left="1800" w:hanging="360"/>
+      </w:pPr>
+      <w:rPr>
+        <w:rFonts w:hint="default"/>
+      </w:rPr>
+    </w:lvl>
+    <w:lvl w:ilvl="5">
+      <w:start w:val="1"/>
+      <w:numFmt w:val="none"/>
+      <w:lvlText w:val=""/>
+      <w:lvlJc w:val="left"/>
+      <w:pPr>
+        <w:ind w:left="2160" w:hanging="360"/>
+      </w:pPr>
+      <w:rPr>
+        <w:rFonts w:hint="default"/>
+      </w:rPr>
+    </w:lvl>
+    <w:lvl w:ilvl="6">
+      <w:start w:val="1"/>
+      <w:numFmt w:val="none"/>
+      <w:lvlText w:val=""/>
+      <w:lvlJc w:val="left"/>
+      <w:pPr>
+        <w:ind w:left="2520" w:hanging="360"/>
+      </w:pPr>
+      <w:rPr>
+        <w:rFonts w:hint="default"/>
+      </w:rPr>
+    </w:lvl>
+    <w:lvl w:ilvl="7">
+      <w:start w:val="1"/>
+      <w:numFmt w:val="none"/>
+      <w:lvlText w:val=""/>
+      <w:lvlJc w:val="left"/>
+      <w:pPr>
+        <w:ind w:left="2880" w:hanging="360"/>
+      </w:pPr>
+      <w:rPr>
+        <w:rFonts w:hint="default"/>
+      </w:rPr>
+    </w:lvl>
+    <w:lvl w:ilvl="8">
+      <w:start w:val="1"/>
+      <w:numFmt w:val="none"/>
+      <w:lvlText w:val=""/>
+      <w:lvlJc w:val="left"/>
+      <w:pPr>
+        <w:ind w:left="3240" w:hanging="360"/>
+      </w:pPr>
+      <w:rPr>
+        <w:rFonts w:hint="default"/>
+      </w:rPr>
+    </w:lvl>
+  </w:abstractNum>
+  <w:abstractNum w:abstractNumId="19" w15:restartNumberingAfterBreak="0">
     <w:nsid w:val="618E53D7"/>
     <w:multiLevelType w:val="multilevel"/>
     <w:tmpl w:val="53901936"/>
@@ -6281,7 +7138,7 @@
       </w:pPr>
     </w:lvl>
   </w:abstractNum>
-  <w:abstractNum w:abstractNumId="19" w15:restartNumberingAfterBreak="0">
+  <w:abstractNum w:abstractNumId="20" w15:restartNumberingAfterBreak="0">
     <w:nsid w:val="6CEE2C64"/>
     <w:multiLevelType w:val="multilevel"/>
     <w:tmpl w:val="447A5B76"/>
@@ -6395,7 +7252,7 @@
       </w:rPr>
     </w:lvl>
   </w:abstractNum>
-  <w:abstractNum w:abstractNumId="20" w15:restartNumberingAfterBreak="0">
+  <w:abstractNum w:abstractNumId="21" w15:restartNumberingAfterBreak="0">
     <w:nsid w:val="72FF65FB"/>
     <w:multiLevelType w:val="multilevel"/>
     <w:tmpl w:val="2F22A1F4"/>
@@ -6509,7 +7366,7 @@
       </w:rPr>
     </w:lvl>
   </w:abstractNum>
-  <w:abstractNum w:abstractNumId="21" w15:restartNumberingAfterBreak="0">
+  <w:abstractNum w:abstractNumId="22" w15:restartNumberingAfterBreak="0">
     <w:nsid w:val="7614312A"/>
     <w:multiLevelType w:val="hybridMultilevel"/>
     <w:tmpl w:val="CBD68770"/>
@@ -6622,7 +7479,7 @@
       </w:rPr>
     </w:lvl>
   </w:abstractNum>
-  <w:abstractNum w:abstractNumId="22" w15:restartNumberingAfterBreak="0">
+  <w:abstractNum w:abstractNumId="23" w15:restartNumberingAfterBreak="0">
     <w:nsid w:val="771E7F84"/>
     <w:multiLevelType w:val="multilevel"/>
     <w:tmpl w:val="94DE942A"/>
@@ -6735,7 +7592,7 @@
       </w:pPr>
     </w:lvl>
   </w:abstractNum>
-  <w:abstractNum w:abstractNumId="23" w15:restartNumberingAfterBreak="0">
+  <w:abstractNum w:abstractNumId="24" w15:restartNumberingAfterBreak="0">
     <w:nsid w:val="7E531CEC"/>
     <w:multiLevelType w:val="multilevel"/>
     <w:tmpl w:val="2F22A1F4"/>
@@ -6850,10 +7707,10 @@
     </w:lvl>
   </w:abstractNum>
   <w:num w:numId="1" w16cid:durableId="1196851008">
-    <w:abstractNumId w:val="22"/>
+    <w:abstractNumId w:val="23"/>
   </w:num>
   <w:num w:numId="2" w16cid:durableId="993949935">
-    <w:abstractNumId w:val="18"/>
+    <w:abstractNumId w:val="19"/>
   </w:num>
   <w:num w:numId="3" w16cid:durableId="1480069661">
     <w:abstractNumId w:val="1"/>
@@ -6877,7 +7734,7 @@
     <w:abstractNumId w:val="12"/>
   </w:num>
   <w:num w:numId="10" w16cid:durableId="701594696">
-    <w:abstractNumId w:val="19"/>
+    <w:abstractNumId w:val="20"/>
   </w:num>
   <w:num w:numId="11" w16cid:durableId="1298994202">
     <w:abstractNumId w:val="13"/>
@@ -6892,7 +7749,7 @@
     <w:abstractNumId w:val="9"/>
   </w:num>
   <w:num w:numId="15" w16cid:durableId="1501234462">
-    <w:abstractNumId w:val="21"/>
+    <w:abstractNumId w:val="22"/>
   </w:num>
   <w:num w:numId="16" w16cid:durableId="1568614816">
     <w:abstractNumId w:val="2"/>
@@ -6907,7 +7764,7 @@
     <w:abstractNumId w:val="15"/>
   </w:num>
   <w:num w:numId="20" w16cid:durableId="263458342">
-    <w:abstractNumId w:val="20"/>
+    <w:abstractNumId w:val="21"/>
   </w:num>
   <w:num w:numId="21" w16cid:durableId="1648322430">
     <w:abstractNumId w:val="3"/>
@@ -6919,7 +7776,10 @@
     <w:abstractNumId w:val="14"/>
   </w:num>
   <w:num w:numId="24" w16cid:durableId="1447238053">
-    <w:abstractNumId w:val="23"/>
+    <w:abstractNumId w:val="24"/>
+  </w:num>
+  <w:num w:numId="25" w16cid:durableId="1979650604">
+    <w:abstractNumId w:val="18"/>
   </w:num>
 </w:numbering>
 </file>
@@ -7978,7 +8838,7 @@
     <w:link w:val="BodyChar"/>
     <w:autoRedefine/>
     <w:qFormat/>
-    <w:rsid w:val="00A72839"/>
+    <w:rsid w:val="00F37BED"/>
     <w:pPr>
       <w:spacing w:line="360" w:lineRule="auto"/>
       <w:ind w:firstLine="709"/>
@@ -7995,7 +8855,7 @@
     <w:name w:val="Body Char"/>
     <w:basedOn w:val="Head2Char"/>
     <w:link w:val="Body"/>
-    <w:rsid w:val="00A72839"/>
+    <w:rsid w:val="00F37BED"/>
     <w:rPr>
       <w:rFonts w:asciiTheme="majorHAnsi" w:eastAsiaTheme="majorEastAsia" w:hAnsiTheme="majorHAnsi" w:cstheme="majorBidi"/>
       <w:noProof/>

</xml_diff>

<commit_message>
modified:   Display/Display.ino 	modified:   KelnerAPI/index.js 	new file:   Winform/Kelner.sln 	deleted:    kelner (1).sql 	new file:   kelner.sql 	modified:   "\320\224\320\276\320\272\321\203\320\274\320\265\320\275\321\202\320\260\321\206\320\270\321\217.docx" 	new file:   "\320\224\320\276\320\272\321\203\320\274\320\265\320\275\321\202\320\260\321\206\320\270\321\217PREGPT.docx" 	new file:   "\320\224\320\276\320\272\321\203\320\274\320\265\320\275\321\202\320\260\321\206\320\270\321\217\320\232\320\265\320\273\320\265\320\275\321\200.docx" 	new file:   "\320\232\320\265\320\273\320\275\320\265\321\200\320\224\320\276\320\272\321\203\320\274\320\265\320\275\321\202\320\260\321\206\320\270\321\217.docx"
</commit_message>
<xml_diff>
--- a/Документация.docx
+++ b/Документация.docx
@@ -350,7 +350,7 @@
         </w:rPr>
         <w:fldChar w:fldCharType="separate"/>
       </w:r>
-      <w:hyperlink w:anchor="_Toc196429363" w:history="1">
+      <w:hyperlink w:anchor="_Toc196441494" w:history="1">
         <w:r>
           <w:rPr>
             <w:rStyle w:val="Hyperlink"/>
@@ -386,7 +386,7 @@
           <w:rPr>
             <w:webHidden/>
           </w:rPr>
-          <w:instrText xml:space="preserve"> PAGEREF _Toc196429363 \h </w:instrText>
+          <w:instrText xml:space="preserve"> PAGEREF _Toc196441494 \h </w:instrText>
         </w:r>
         <w:r>
           <w:rPr>
@@ -403,7 +403,7 @@
           <w:rPr>
             <w:webHidden/>
           </w:rPr>
-          <w:t>4</w:t>
+          <w:t>5</w:t>
         </w:r>
         <w:r>
           <w:rPr>
@@ -425,7 +425,7 @@
           <w:lang w:eastAsia="bg-BG"/>
         </w:rPr>
       </w:pPr>
-      <w:hyperlink w:anchor="_Toc196429364" w:history="1">
+      <w:hyperlink w:anchor="_Toc196441495" w:history="1">
         <w:r>
           <w:rPr>
             <w:rStyle w:val="Hyperlink"/>
@@ -463,7 +463,7 @@
           <w:rPr>
             <w:webHidden/>
           </w:rPr>
-          <w:instrText xml:space="preserve"> PAGEREF _Toc196429364 \h </w:instrText>
+          <w:instrText xml:space="preserve"> PAGEREF _Toc196441495 \h </w:instrText>
         </w:r>
         <w:r>
           <w:rPr>
@@ -502,7 +502,7 @@
           <w:lang w:eastAsia="bg-BG"/>
         </w:rPr>
       </w:pPr>
-      <w:hyperlink w:anchor="_Toc196429365" w:history="1">
+      <w:hyperlink w:anchor="_Toc196441496" w:history="1">
         <w:r>
           <w:rPr>
             <w:rStyle w:val="Hyperlink"/>
@@ -538,7 +538,7 @@
           <w:rPr>
             <w:webHidden/>
           </w:rPr>
-          <w:instrText xml:space="preserve"> PAGEREF _Toc196429365 \h </w:instrText>
+          <w:instrText xml:space="preserve"> PAGEREF _Toc196441496 \h </w:instrText>
         </w:r>
         <w:r>
           <w:rPr>
@@ -577,7 +577,7 @@
           <w:lang w:eastAsia="bg-BG"/>
         </w:rPr>
       </w:pPr>
-      <w:hyperlink w:anchor="_Toc196429366" w:history="1">
+      <w:hyperlink w:anchor="_Toc196441497" w:history="1">
         <w:r>
           <w:rPr>
             <w:rStyle w:val="Hyperlink"/>
@@ -613,7 +613,7 @@
           <w:rPr>
             <w:webHidden/>
           </w:rPr>
-          <w:instrText xml:space="preserve"> PAGEREF _Toc196429366 \h </w:instrText>
+          <w:instrText xml:space="preserve"> PAGEREF _Toc196441497 \h </w:instrText>
         </w:r>
         <w:r>
           <w:rPr>
@@ -630,7 +630,7 @@
           <w:rPr>
             <w:webHidden/>
           </w:rPr>
-          <w:t>5</w:t>
+          <w:t>6</w:t>
         </w:r>
         <w:r>
           <w:rPr>
@@ -652,7 +652,7 @@
           <w:lang w:eastAsia="bg-BG"/>
         </w:rPr>
       </w:pPr>
-      <w:hyperlink w:anchor="_Toc196429367" w:history="1">
+      <w:hyperlink w:anchor="_Toc196441498" w:history="1">
         <w:r>
           <w:rPr>
             <w:rStyle w:val="Hyperlink"/>
@@ -688,7 +688,7 @@
           <w:rPr>
             <w:webHidden/>
           </w:rPr>
-          <w:instrText xml:space="preserve"> PAGEREF _Toc196429367 \h </w:instrText>
+          <w:instrText xml:space="preserve"> PAGEREF _Toc196441498 \h </w:instrText>
         </w:r>
         <w:r>
           <w:rPr>
@@ -705,7 +705,7 @@
           <w:rPr>
             <w:webHidden/>
           </w:rPr>
-          <w:t>5</w:t>
+          <w:t>7</w:t>
         </w:r>
         <w:r>
           <w:rPr>
@@ -727,7 +727,7 @@
           <w:lang w:eastAsia="bg-BG"/>
         </w:rPr>
       </w:pPr>
-      <w:hyperlink w:anchor="_Toc196429368" w:history="1">
+      <w:hyperlink w:anchor="_Toc196441499" w:history="1">
         <w:r>
           <w:rPr>
             <w:rStyle w:val="Hyperlink"/>
@@ -763,7 +763,7 @@
           <w:rPr>
             <w:webHidden/>
           </w:rPr>
-          <w:instrText xml:space="preserve"> PAGEREF _Toc196429368 \h </w:instrText>
+          <w:instrText xml:space="preserve"> PAGEREF _Toc196441499 \h </w:instrText>
         </w:r>
         <w:r>
           <w:rPr>
@@ -780,7 +780,7 @@
           <w:rPr>
             <w:webHidden/>
           </w:rPr>
-          <w:t>5</w:t>
+          <w:t>8</w:t>
         </w:r>
         <w:r>
           <w:rPr>
@@ -802,7 +802,7 @@
           <w:lang w:eastAsia="bg-BG"/>
         </w:rPr>
       </w:pPr>
-      <w:hyperlink w:anchor="_Toc196429369" w:history="1">
+      <w:hyperlink w:anchor="_Toc196441500" w:history="1">
         <w:r>
           <w:rPr>
             <w:rStyle w:val="Hyperlink"/>
@@ -820,19 +820,7 @@
           <w:rPr>
             <w:rStyle w:val="Hyperlink"/>
           </w:rPr>
-          <w:t>Фъ</w:t>
-        </w:r>
-        <w:r>
-          <w:rPr>
-            <w:rStyle w:val="Hyperlink"/>
-          </w:rPr>
-          <w:t>м</w:t>
-        </w:r>
-        <w:r>
-          <w:rPr>
-            <w:rStyle w:val="Hyperlink"/>
-          </w:rPr>
-          <w:t>руер</w:t>
+          <w:t>Фъмруер</w:t>
         </w:r>
         <w:r>
           <w:rPr>
@@ -850,7 +838,7 @@
           <w:rPr>
             <w:webHidden/>
           </w:rPr>
-          <w:instrText xml:space="preserve"> PAGEREF _Toc196429369 \h </w:instrText>
+          <w:instrText xml:space="preserve"> PAGEREF _Toc196441500 \h </w:instrText>
         </w:r>
         <w:r>
           <w:rPr>
@@ -867,7 +855,7 @@
           <w:rPr>
             <w:webHidden/>
           </w:rPr>
-          <w:t>5</w:t>
+          <w:t>8</w:t>
         </w:r>
         <w:r>
           <w:rPr>
@@ -889,7 +877,7 @@
           <w:lang w:eastAsia="bg-BG"/>
         </w:rPr>
       </w:pPr>
-      <w:hyperlink w:anchor="_Toc196429370" w:history="1">
+      <w:hyperlink w:anchor="_Toc196441501" w:history="1">
         <w:r>
           <w:rPr>
             <w:rStyle w:val="Hyperlink"/>
@@ -907,7 +895,7 @@
           <w:rPr>
             <w:rStyle w:val="Hyperlink"/>
           </w:rPr>
-          <w:t>Arduino</w:t>
+          <w:t>Финкции в кода</w:t>
         </w:r>
         <w:r>
           <w:rPr>
@@ -925,7 +913,7 @@
           <w:rPr>
             <w:webHidden/>
           </w:rPr>
-          <w:instrText xml:space="preserve"> PAGEREF _Toc196429370 \h </w:instrText>
+          <w:instrText xml:space="preserve"> PAGEREF _Toc196441501 \h </w:instrText>
         </w:r>
         <w:r>
           <w:rPr>
@@ -942,7 +930,682 @@
           <w:rPr>
             <w:webHidden/>
           </w:rPr>
-          <w:t>6</w:t>
+          <w:t>8</w:t>
+        </w:r>
+        <w:r>
+          <w:rPr>
+            <w:webHidden/>
+          </w:rPr>
+          <w:fldChar w:fldCharType="end"/>
+        </w:r>
+      </w:hyperlink>
+    </w:p>
+    <w:p>
+      <w:pPr>
+        <w:pStyle w:val="TOC3"/>
+        <w:tabs>
+          <w:tab w:val="left" w:pos="1680"/>
+          <w:tab w:val="right" w:leader="dot" w:pos="8493"/>
+        </w:tabs>
+        <w:rPr>
+          <w:rFonts w:asciiTheme="minorHAnsi" w:eastAsiaTheme="minorEastAsia" w:hAnsiTheme="minorHAnsi"/>
+          <w:lang w:eastAsia="bg-BG"/>
+        </w:rPr>
+      </w:pPr>
+      <w:hyperlink w:anchor="_Toc196441502" w:history="1">
+        <w:r>
+          <w:rPr>
+            <w:rStyle w:val="Hyperlink"/>
+          </w:rPr>
+          <w:t>2.2.1.1.1</w:t>
+        </w:r>
+        <w:r>
+          <w:rPr>
+            <w:rFonts w:asciiTheme="minorHAnsi" w:eastAsiaTheme="minorEastAsia" w:hAnsiTheme="minorHAnsi"/>
+            <w:lang w:eastAsia="bg-BG"/>
+          </w:rPr>
+          <w:tab/>
+        </w:r>
+        <w:r>
+          <w:rPr>
+            <w:rStyle w:val="Hyperlink"/>
+          </w:rPr>
+          <w:t>Header</w:t>
+        </w:r>
+        <w:r>
+          <w:rPr>
+            <w:webHidden/>
+          </w:rPr>
+          <w:tab/>
+        </w:r>
+        <w:r>
+          <w:rPr>
+            <w:webHidden/>
+          </w:rPr>
+          <w:fldChar w:fldCharType="begin"/>
+        </w:r>
+        <w:r>
+          <w:rPr>
+            <w:webHidden/>
+          </w:rPr>
+          <w:instrText xml:space="preserve"> PAGEREF _Toc196441502 \h </w:instrText>
+        </w:r>
+        <w:r>
+          <w:rPr>
+            <w:webHidden/>
+          </w:rPr>
+        </w:r>
+        <w:r>
+          <w:rPr>
+            <w:webHidden/>
+          </w:rPr>
+          <w:fldChar w:fldCharType="separate"/>
+        </w:r>
+        <w:r>
+          <w:rPr>
+            <w:webHidden/>
+          </w:rPr>
+          <w:t>8</w:t>
+        </w:r>
+        <w:r>
+          <w:rPr>
+            <w:webHidden/>
+          </w:rPr>
+          <w:fldChar w:fldCharType="end"/>
+        </w:r>
+      </w:hyperlink>
+    </w:p>
+    <w:p>
+      <w:pPr>
+        <w:pStyle w:val="TOC3"/>
+        <w:tabs>
+          <w:tab w:val="left" w:pos="1680"/>
+          <w:tab w:val="right" w:leader="dot" w:pos="8493"/>
+        </w:tabs>
+        <w:rPr>
+          <w:rFonts w:asciiTheme="minorHAnsi" w:eastAsiaTheme="minorEastAsia" w:hAnsiTheme="minorHAnsi"/>
+          <w:lang w:eastAsia="bg-BG"/>
+        </w:rPr>
+      </w:pPr>
+      <w:hyperlink w:anchor="_Toc196441503" w:history="1">
+        <w:r>
+          <w:rPr>
+            <w:rStyle w:val="Hyperlink"/>
+          </w:rPr>
+          <w:t>2.2.1.1.2</w:t>
+        </w:r>
+        <w:r>
+          <w:rPr>
+            <w:rFonts w:asciiTheme="minorHAnsi" w:eastAsiaTheme="minorEastAsia" w:hAnsiTheme="minorHAnsi"/>
+            <w:lang w:eastAsia="bg-BG"/>
+          </w:rPr>
+          <w:tab/>
+        </w:r>
+        <w:r>
+          <w:rPr>
+            <w:rStyle w:val="Hyperlink"/>
+          </w:rPr>
+          <w:t>Гобални променливи, обекти и структури</w:t>
+        </w:r>
+        <w:r>
+          <w:rPr>
+            <w:webHidden/>
+          </w:rPr>
+          <w:tab/>
+        </w:r>
+        <w:r>
+          <w:rPr>
+            <w:webHidden/>
+          </w:rPr>
+          <w:fldChar w:fldCharType="begin"/>
+        </w:r>
+        <w:r>
+          <w:rPr>
+            <w:webHidden/>
+          </w:rPr>
+          <w:instrText xml:space="preserve"> PAGEREF _Toc196441503 \h </w:instrText>
+        </w:r>
+        <w:r>
+          <w:rPr>
+            <w:webHidden/>
+          </w:rPr>
+        </w:r>
+        <w:r>
+          <w:rPr>
+            <w:webHidden/>
+          </w:rPr>
+          <w:fldChar w:fldCharType="separate"/>
+        </w:r>
+        <w:r>
+          <w:rPr>
+            <w:webHidden/>
+          </w:rPr>
+          <w:t>8</w:t>
+        </w:r>
+        <w:r>
+          <w:rPr>
+            <w:webHidden/>
+          </w:rPr>
+          <w:fldChar w:fldCharType="end"/>
+        </w:r>
+      </w:hyperlink>
+    </w:p>
+    <w:p>
+      <w:pPr>
+        <w:pStyle w:val="TOC3"/>
+        <w:tabs>
+          <w:tab w:val="left" w:pos="1680"/>
+          <w:tab w:val="right" w:leader="dot" w:pos="8493"/>
+        </w:tabs>
+        <w:rPr>
+          <w:rFonts w:asciiTheme="minorHAnsi" w:eastAsiaTheme="minorEastAsia" w:hAnsiTheme="minorHAnsi"/>
+          <w:lang w:eastAsia="bg-BG"/>
+        </w:rPr>
+      </w:pPr>
+      <w:hyperlink w:anchor="_Toc196441504" w:history="1">
+        <w:r>
+          <w:rPr>
+            <w:rStyle w:val="Hyperlink"/>
+          </w:rPr>
+          <w:t>2.2.1.1.3</w:t>
+        </w:r>
+        <w:r>
+          <w:rPr>
+            <w:rFonts w:asciiTheme="minorHAnsi" w:eastAsiaTheme="minorEastAsia" w:hAnsiTheme="minorHAnsi"/>
+            <w:lang w:eastAsia="bg-BG"/>
+          </w:rPr>
+          <w:tab/>
+        </w:r>
+        <w:r>
+          <w:rPr>
+            <w:rStyle w:val="Hyperlink"/>
+          </w:rPr>
+          <w:t>Функция drawRowText()</w:t>
+        </w:r>
+        <w:r>
+          <w:rPr>
+            <w:webHidden/>
+          </w:rPr>
+          <w:tab/>
+        </w:r>
+        <w:r>
+          <w:rPr>
+            <w:webHidden/>
+          </w:rPr>
+          <w:fldChar w:fldCharType="begin"/>
+        </w:r>
+        <w:r>
+          <w:rPr>
+            <w:webHidden/>
+          </w:rPr>
+          <w:instrText xml:space="preserve"> PAGEREF _Toc196441504 \h </w:instrText>
+        </w:r>
+        <w:r>
+          <w:rPr>
+            <w:webHidden/>
+          </w:rPr>
+        </w:r>
+        <w:r>
+          <w:rPr>
+            <w:webHidden/>
+          </w:rPr>
+          <w:fldChar w:fldCharType="separate"/>
+        </w:r>
+        <w:r>
+          <w:rPr>
+            <w:webHidden/>
+          </w:rPr>
+          <w:t>8</w:t>
+        </w:r>
+        <w:r>
+          <w:rPr>
+            <w:webHidden/>
+          </w:rPr>
+          <w:fldChar w:fldCharType="end"/>
+        </w:r>
+      </w:hyperlink>
+    </w:p>
+    <w:p>
+      <w:pPr>
+        <w:pStyle w:val="TOC3"/>
+        <w:tabs>
+          <w:tab w:val="left" w:pos="1680"/>
+          <w:tab w:val="right" w:leader="dot" w:pos="8493"/>
+        </w:tabs>
+        <w:rPr>
+          <w:rFonts w:asciiTheme="minorHAnsi" w:eastAsiaTheme="minorEastAsia" w:hAnsiTheme="minorHAnsi"/>
+          <w:lang w:eastAsia="bg-BG"/>
+        </w:rPr>
+      </w:pPr>
+      <w:hyperlink w:anchor="_Toc196441505" w:history="1">
+        <w:r>
+          <w:rPr>
+            <w:rStyle w:val="Hyperlink"/>
+          </w:rPr>
+          <w:t>2.2.1.1.4</w:t>
+        </w:r>
+        <w:r>
+          <w:rPr>
+            <w:rFonts w:asciiTheme="minorHAnsi" w:eastAsiaTheme="minorEastAsia" w:hAnsiTheme="minorHAnsi"/>
+            <w:lang w:eastAsia="bg-BG"/>
+          </w:rPr>
+          <w:tab/>
+        </w:r>
+        <w:r>
+          <w:rPr>
+            <w:rStyle w:val="Hyperlink"/>
+          </w:rPr>
+          <w:t>Функция initUI()</w:t>
+        </w:r>
+        <w:r>
+          <w:rPr>
+            <w:webHidden/>
+          </w:rPr>
+          <w:tab/>
+        </w:r>
+        <w:r>
+          <w:rPr>
+            <w:webHidden/>
+          </w:rPr>
+          <w:fldChar w:fldCharType="begin"/>
+        </w:r>
+        <w:r>
+          <w:rPr>
+            <w:webHidden/>
+          </w:rPr>
+          <w:instrText xml:space="preserve"> PAGEREF _Toc196441505 \h </w:instrText>
+        </w:r>
+        <w:r>
+          <w:rPr>
+            <w:webHidden/>
+          </w:rPr>
+        </w:r>
+        <w:r>
+          <w:rPr>
+            <w:webHidden/>
+          </w:rPr>
+          <w:fldChar w:fldCharType="separate"/>
+        </w:r>
+        <w:r>
+          <w:rPr>
+            <w:webHidden/>
+          </w:rPr>
+          <w:t>8</w:t>
+        </w:r>
+        <w:r>
+          <w:rPr>
+            <w:webHidden/>
+          </w:rPr>
+          <w:fldChar w:fldCharType="end"/>
+        </w:r>
+      </w:hyperlink>
+    </w:p>
+    <w:p>
+      <w:pPr>
+        <w:pStyle w:val="TOC3"/>
+        <w:tabs>
+          <w:tab w:val="left" w:pos="1680"/>
+          <w:tab w:val="right" w:leader="dot" w:pos="8493"/>
+        </w:tabs>
+        <w:rPr>
+          <w:rFonts w:asciiTheme="minorHAnsi" w:eastAsiaTheme="minorEastAsia" w:hAnsiTheme="minorHAnsi"/>
+          <w:lang w:eastAsia="bg-BG"/>
+        </w:rPr>
+      </w:pPr>
+      <w:hyperlink w:anchor="_Toc196441506" w:history="1">
+        <w:r>
+          <w:rPr>
+            <w:rStyle w:val="Hyperlink"/>
+          </w:rPr>
+          <w:t>2.2.1.1.5</w:t>
+        </w:r>
+        <w:r>
+          <w:rPr>
+            <w:rFonts w:asciiTheme="minorHAnsi" w:eastAsiaTheme="minorEastAsia" w:hAnsiTheme="minorHAnsi"/>
+            <w:lang w:eastAsia="bg-BG"/>
+          </w:rPr>
+          <w:tab/>
+        </w:r>
+        <w:r>
+          <w:rPr>
+            <w:rStyle w:val="Hyperlink"/>
+          </w:rPr>
+          <w:t>Функция setup()</w:t>
+        </w:r>
+        <w:r>
+          <w:rPr>
+            <w:webHidden/>
+          </w:rPr>
+          <w:tab/>
+        </w:r>
+        <w:r>
+          <w:rPr>
+            <w:webHidden/>
+          </w:rPr>
+          <w:fldChar w:fldCharType="begin"/>
+        </w:r>
+        <w:r>
+          <w:rPr>
+            <w:webHidden/>
+          </w:rPr>
+          <w:instrText xml:space="preserve"> PAGEREF _Toc196441506 \h </w:instrText>
+        </w:r>
+        <w:r>
+          <w:rPr>
+            <w:webHidden/>
+          </w:rPr>
+        </w:r>
+        <w:r>
+          <w:rPr>
+            <w:webHidden/>
+          </w:rPr>
+          <w:fldChar w:fldCharType="separate"/>
+        </w:r>
+        <w:r>
+          <w:rPr>
+            <w:webHidden/>
+          </w:rPr>
+          <w:t>8</w:t>
+        </w:r>
+        <w:r>
+          <w:rPr>
+            <w:webHidden/>
+          </w:rPr>
+          <w:fldChar w:fldCharType="end"/>
+        </w:r>
+      </w:hyperlink>
+    </w:p>
+    <w:p>
+      <w:pPr>
+        <w:pStyle w:val="TOC3"/>
+        <w:tabs>
+          <w:tab w:val="left" w:pos="1680"/>
+          <w:tab w:val="right" w:leader="dot" w:pos="8493"/>
+        </w:tabs>
+        <w:rPr>
+          <w:rFonts w:asciiTheme="minorHAnsi" w:eastAsiaTheme="minorEastAsia" w:hAnsiTheme="minorHAnsi"/>
+          <w:lang w:eastAsia="bg-BG"/>
+        </w:rPr>
+      </w:pPr>
+      <w:hyperlink w:anchor="_Toc196441507" w:history="1">
+        <w:r>
+          <w:rPr>
+            <w:rStyle w:val="Hyperlink"/>
+          </w:rPr>
+          <w:t>2.2.1.1.6</w:t>
+        </w:r>
+        <w:r>
+          <w:rPr>
+            <w:rFonts w:asciiTheme="minorHAnsi" w:eastAsiaTheme="minorEastAsia" w:hAnsiTheme="minorHAnsi"/>
+            <w:lang w:eastAsia="bg-BG"/>
+          </w:rPr>
+          <w:tab/>
+        </w:r>
+        <w:r>
+          <w:rPr>
+            <w:rStyle w:val="Hyperlink"/>
+          </w:rPr>
+          <w:t>Функция fetchCategory()</w:t>
+        </w:r>
+        <w:r>
+          <w:rPr>
+            <w:webHidden/>
+          </w:rPr>
+          <w:tab/>
+        </w:r>
+        <w:r>
+          <w:rPr>
+            <w:webHidden/>
+          </w:rPr>
+          <w:fldChar w:fldCharType="begin"/>
+        </w:r>
+        <w:r>
+          <w:rPr>
+            <w:webHidden/>
+          </w:rPr>
+          <w:instrText xml:space="preserve"> PAGEREF _Toc196441507 \h </w:instrText>
+        </w:r>
+        <w:r>
+          <w:rPr>
+            <w:webHidden/>
+          </w:rPr>
+        </w:r>
+        <w:r>
+          <w:rPr>
+            <w:webHidden/>
+          </w:rPr>
+          <w:fldChar w:fldCharType="separate"/>
+        </w:r>
+        <w:r>
+          <w:rPr>
+            <w:webHidden/>
+          </w:rPr>
+          <w:t>9</w:t>
+        </w:r>
+        <w:r>
+          <w:rPr>
+            <w:webHidden/>
+          </w:rPr>
+          <w:fldChar w:fldCharType="end"/>
+        </w:r>
+      </w:hyperlink>
+    </w:p>
+    <w:p>
+      <w:pPr>
+        <w:pStyle w:val="TOC3"/>
+        <w:tabs>
+          <w:tab w:val="left" w:pos="1680"/>
+          <w:tab w:val="right" w:leader="dot" w:pos="8493"/>
+        </w:tabs>
+        <w:rPr>
+          <w:rFonts w:asciiTheme="minorHAnsi" w:eastAsiaTheme="minorEastAsia" w:hAnsiTheme="minorHAnsi"/>
+          <w:lang w:eastAsia="bg-BG"/>
+        </w:rPr>
+      </w:pPr>
+      <w:hyperlink w:anchor="_Toc196441508" w:history="1">
+        <w:r>
+          <w:rPr>
+            <w:rStyle w:val="Hyperlink"/>
+          </w:rPr>
+          <w:t>2.2.1.1.7</w:t>
+        </w:r>
+        <w:r>
+          <w:rPr>
+            <w:rFonts w:asciiTheme="minorHAnsi" w:eastAsiaTheme="minorEastAsia" w:hAnsiTheme="minorHAnsi"/>
+            <w:lang w:eastAsia="bg-BG"/>
+          </w:rPr>
+          <w:tab/>
+        </w:r>
+        <w:r>
+          <w:rPr>
+            <w:rStyle w:val="Hyperlink"/>
+          </w:rPr>
+          <w:t>Функция fetchByCategory(int category)</w:t>
+        </w:r>
+        <w:r>
+          <w:rPr>
+            <w:webHidden/>
+          </w:rPr>
+          <w:tab/>
+        </w:r>
+        <w:r>
+          <w:rPr>
+            <w:webHidden/>
+          </w:rPr>
+          <w:fldChar w:fldCharType="begin"/>
+        </w:r>
+        <w:r>
+          <w:rPr>
+            <w:webHidden/>
+          </w:rPr>
+          <w:instrText xml:space="preserve"> PAGEREF _Toc196441508 \h </w:instrText>
+        </w:r>
+        <w:r>
+          <w:rPr>
+            <w:webHidden/>
+          </w:rPr>
+        </w:r>
+        <w:r>
+          <w:rPr>
+            <w:webHidden/>
+          </w:rPr>
+          <w:fldChar w:fldCharType="separate"/>
+        </w:r>
+        <w:r>
+          <w:rPr>
+            <w:webHidden/>
+          </w:rPr>
+          <w:t>9</w:t>
+        </w:r>
+        <w:r>
+          <w:rPr>
+            <w:webHidden/>
+          </w:rPr>
+          <w:fldChar w:fldCharType="end"/>
+        </w:r>
+      </w:hyperlink>
+    </w:p>
+    <w:p>
+      <w:pPr>
+        <w:pStyle w:val="TOC3"/>
+        <w:tabs>
+          <w:tab w:val="left" w:pos="1680"/>
+          <w:tab w:val="right" w:leader="dot" w:pos="8493"/>
+        </w:tabs>
+        <w:rPr>
+          <w:rFonts w:asciiTheme="minorHAnsi" w:eastAsiaTheme="minorEastAsia" w:hAnsiTheme="minorHAnsi"/>
+          <w:lang w:eastAsia="bg-BG"/>
+        </w:rPr>
+      </w:pPr>
+      <w:hyperlink w:anchor="_Toc196441509" w:history="1">
+        <w:r>
+          <w:rPr>
+            <w:rStyle w:val="Hyperlink"/>
+          </w:rPr>
+          <w:t>2.2.1.1.8</w:t>
+        </w:r>
+        <w:r>
+          <w:rPr>
+            <w:rFonts w:asciiTheme="minorHAnsi" w:eastAsiaTheme="minorEastAsia" w:hAnsiTheme="minorHAnsi"/>
+            <w:lang w:eastAsia="bg-BG"/>
+          </w:rPr>
+          <w:tab/>
+        </w:r>
+        <w:r>
+          <w:rPr>
+            <w:rStyle w:val="Hyperlink"/>
+          </w:rPr>
+          <w:t>Функциите fetchAllergies(Dish&amp; dish) и fetchIngredients(Dish&amp; dish)</w:t>
+        </w:r>
+        <w:r>
+          <w:rPr>
+            <w:webHidden/>
+          </w:rPr>
+          <w:tab/>
+        </w:r>
+        <w:r>
+          <w:rPr>
+            <w:webHidden/>
+          </w:rPr>
+          <w:fldChar w:fldCharType="begin"/>
+        </w:r>
+        <w:r>
+          <w:rPr>
+            <w:webHidden/>
+          </w:rPr>
+          <w:instrText xml:space="preserve"> PAGEREF _Toc196441509 \h </w:instrText>
+        </w:r>
+        <w:r>
+          <w:rPr>
+            <w:webHidden/>
+          </w:rPr>
+        </w:r>
+        <w:r>
+          <w:rPr>
+            <w:webHidden/>
+          </w:rPr>
+          <w:fldChar w:fldCharType="separate"/>
+        </w:r>
+        <w:r>
+          <w:rPr>
+            <w:webHidden/>
+          </w:rPr>
+          <w:t>10</w:t>
+        </w:r>
+        <w:r>
+          <w:rPr>
+            <w:webHidden/>
+          </w:rPr>
+          <w:fldChar w:fldCharType="end"/>
+        </w:r>
+      </w:hyperlink>
+    </w:p>
+    <w:p>
+      <w:pPr>
+        <w:pStyle w:val="TOC3"/>
+        <w:tabs>
+          <w:tab w:val="left" w:pos="1680"/>
+          <w:tab w:val="right" w:leader="dot" w:pos="8493"/>
+        </w:tabs>
+        <w:rPr>
+          <w:rFonts w:asciiTheme="minorHAnsi" w:eastAsiaTheme="minorEastAsia" w:hAnsiTheme="minorHAnsi"/>
+          <w:lang w:eastAsia="bg-BG"/>
+        </w:rPr>
+      </w:pPr>
+      <w:hyperlink w:anchor="_Toc196441510" w:history="1">
+        <w:r>
+          <w:rPr>
+            <w:rStyle w:val="Hyperlink"/>
+          </w:rPr>
+          <w:t>2.2.1.1.9</w:t>
+        </w:r>
+        <w:r>
+          <w:rPr>
+            <w:rFonts w:asciiTheme="minorHAnsi" w:eastAsiaTheme="minorEastAsia" w:hAnsiTheme="minorHAnsi"/>
+            <w:lang w:eastAsia="bg-BG"/>
+          </w:rPr>
+          <w:tab/>
+        </w:r>
+        <w:r>
+          <w:rPr>
+            <w:rStyle w:val="Hyperlink"/>
+          </w:rPr>
+          <w:t>Функцията SendOrder()</w:t>
+        </w:r>
+        <w:r>
+          <w:rPr>
+            <w:webHidden/>
+          </w:rPr>
+          <w:tab/>
+        </w:r>
+        <w:r>
+          <w:rPr>
+            <w:webHidden/>
+          </w:rPr>
+          <w:fldChar w:fldCharType="begin"/>
+        </w:r>
+        <w:r>
+          <w:rPr>
+            <w:webHidden/>
+          </w:rPr>
+          <w:instrText xml:space="preserve"> PAGEREF _Toc196441510 \h </w:instrText>
+        </w:r>
+        <w:r>
+          <w:rPr>
+            <w:webHidden/>
+          </w:rPr>
+        </w:r>
+        <w:r>
+          <w:rPr>
+            <w:webHidden/>
+          </w:rPr>
+          <w:fldChar w:fldCharType="separate"/>
+        </w:r>
+        <w:r>
+          <w:rPr>
+            <w:webHidden/>
+          </w:rPr>
+          <w:t>10</w:t>
         </w:r>
         <w:r>
           <w:rPr>
@@ -964,12 +1627,12 @@
           <w:lang w:eastAsia="bg-BG"/>
         </w:rPr>
       </w:pPr>
-      <w:hyperlink w:anchor="_Toc196429371" w:history="1">
+      <w:hyperlink w:anchor="_Toc196441511" w:history="1">
         <w:r>
           <w:rPr>
             <w:rStyle w:val="Hyperlink"/>
           </w:rPr>
-          <w:t>2.2.2</w:t>
+          <w:t>2.2.1.2</w:t>
         </w:r>
         <w:r>
           <w:rPr>
@@ -982,7 +1645,7 @@
           <w:rPr>
             <w:rStyle w:val="Hyperlink"/>
           </w:rPr>
-          <w:t>АПИ</w:t>
+          <w:t>Arduino</w:t>
         </w:r>
         <w:r>
           <w:rPr>
@@ -1000,7 +1663,7 @@
           <w:rPr>
             <w:webHidden/>
           </w:rPr>
-          <w:instrText xml:space="preserve"> PAGEREF _Toc196429371 \h </w:instrText>
+          <w:instrText xml:space="preserve"> PAGEREF _Toc196441511 \h </w:instrText>
         </w:r>
         <w:r>
           <w:rPr>
@@ -1017,7 +1680,7 @@
           <w:rPr>
             <w:webHidden/>
           </w:rPr>
-          <w:t>7</w:t>
+          <w:t>10</w:t>
         </w:r>
         <w:r>
           <w:rPr>
@@ -1039,12 +1702,12 @@
           <w:lang w:eastAsia="bg-BG"/>
         </w:rPr>
       </w:pPr>
-      <w:hyperlink w:anchor="_Toc196429372" w:history="1">
+      <w:hyperlink w:anchor="_Toc196441512" w:history="1">
         <w:r>
           <w:rPr>
             <w:rStyle w:val="Hyperlink"/>
           </w:rPr>
-          <w:t>2.2.2.1</w:t>
+          <w:t>2.2.2</w:t>
         </w:r>
         <w:r>
           <w:rPr>
@@ -1057,7 +1720,7 @@
           <w:rPr>
             <w:rStyle w:val="Hyperlink"/>
           </w:rPr>
-          <w:t>Visual Studio Code</w:t>
+          <w:t>АПИ</w:t>
         </w:r>
         <w:r>
           <w:rPr>
@@ -1075,7 +1738,7 @@
           <w:rPr>
             <w:webHidden/>
           </w:rPr>
-          <w:instrText xml:space="preserve"> PAGEREF _Toc196429372 \h </w:instrText>
+          <w:instrText xml:space="preserve"> PAGEREF _Toc196441512 \h </w:instrText>
         </w:r>
         <w:r>
           <w:rPr>
@@ -1092,7 +1755,7 @@
           <w:rPr>
             <w:webHidden/>
           </w:rPr>
-          <w:t>7</w:t>
+          <w:t>11</w:t>
         </w:r>
         <w:r>
           <w:rPr>
@@ -1114,12 +1777,12 @@
           <w:lang w:eastAsia="bg-BG"/>
         </w:rPr>
       </w:pPr>
-      <w:hyperlink w:anchor="_Toc196429373" w:history="1">
+      <w:hyperlink w:anchor="_Toc196441513" w:history="1">
         <w:r>
           <w:rPr>
             <w:rStyle w:val="Hyperlink"/>
           </w:rPr>
-          <w:t>2.2.2.2</w:t>
+          <w:t>2.2.2.1</w:t>
         </w:r>
         <w:r>
           <w:rPr>
@@ -1132,7 +1795,7 @@
           <w:rPr>
             <w:rStyle w:val="Hyperlink"/>
           </w:rPr>
-          <w:t>Node JS</w:t>
+          <w:t>Visual Studio Code</w:t>
         </w:r>
         <w:r>
           <w:rPr>
@@ -1150,7 +1813,7 @@
           <w:rPr>
             <w:webHidden/>
           </w:rPr>
-          <w:instrText xml:space="preserve"> PAGEREF _Toc196429373 \h </w:instrText>
+          <w:instrText xml:space="preserve"> PAGEREF _Toc196441513 \h </w:instrText>
         </w:r>
         <w:r>
           <w:rPr>
@@ -1167,7 +1830,7 @@
           <w:rPr>
             <w:webHidden/>
           </w:rPr>
-          <w:t>7</w:t>
+          <w:t>11</w:t>
         </w:r>
         <w:r>
           <w:rPr>
@@ -1189,12 +1852,12 @@
           <w:lang w:eastAsia="bg-BG"/>
         </w:rPr>
       </w:pPr>
-      <w:hyperlink w:anchor="_Toc196429374" w:history="1">
+      <w:hyperlink w:anchor="_Toc196441514" w:history="1">
         <w:r>
           <w:rPr>
             <w:rStyle w:val="Hyperlink"/>
           </w:rPr>
-          <w:t>2.2.2.3</w:t>
+          <w:t>2.2.2.2</w:t>
         </w:r>
         <w:r>
           <w:rPr>
@@ -1207,7 +1870,7 @@
           <w:rPr>
             <w:rStyle w:val="Hyperlink"/>
           </w:rPr>
-          <w:t>Expres.js</w:t>
+          <w:t>Node JS</w:t>
         </w:r>
         <w:r>
           <w:rPr>
@@ -1225,7 +1888,7 @@
           <w:rPr>
             <w:webHidden/>
           </w:rPr>
-          <w:instrText xml:space="preserve"> PAGEREF _Toc196429374 \h </w:instrText>
+          <w:instrText xml:space="preserve"> PAGEREF _Toc196441514 \h </w:instrText>
         </w:r>
         <w:r>
           <w:rPr>
@@ -1242,7 +1905,7 @@
           <w:rPr>
             <w:webHidden/>
           </w:rPr>
-          <w:t>7</w:t>
+          <w:t>12</w:t>
         </w:r>
         <w:r>
           <w:rPr>
@@ -1264,12 +1927,12 @@
           <w:lang w:eastAsia="bg-BG"/>
         </w:rPr>
       </w:pPr>
-      <w:hyperlink w:anchor="_Toc196429375" w:history="1">
+      <w:hyperlink w:anchor="_Toc196441515" w:history="1">
         <w:r>
           <w:rPr>
             <w:rStyle w:val="Hyperlink"/>
           </w:rPr>
-          <w:t>2.2.3</w:t>
+          <w:t>2.2.2.3</w:t>
         </w:r>
         <w:r>
           <w:rPr>
@@ -1282,7 +1945,7 @@
           <w:rPr>
             <w:rStyle w:val="Hyperlink"/>
           </w:rPr>
-          <w:t>Сървър</w:t>
+          <w:t>Expres.js</w:t>
         </w:r>
         <w:r>
           <w:rPr>
@@ -1300,7 +1963,7 @@
           <w:rPr>
             <w:webHidden/>
           </w:rPr>
-          <w:instrText xml:space="preserve"> PAGEREF _Toc196429375 \h </w:instrText>
+          <w:instrText xml:space="preserve"> PAGEREF _Toc196441515 \h </w:instrText>
         </w:r>
         <w:r>
           <w:rPr>
@@ -1317,7 +1980,7 @@
           <w:rPr>
             <w:webHidden/>
           </w:rPr>
-          <w:t>8</w:t>
+          <w:t>13</w:t>
         </w:r>
         <w:r>
           <w:rPr>
@@ -1339,12 +2002,12 @@
           <w:lang w:eastAsia="bg-BG"/>
         </w:rPr>
       </w:pPr>
-      <w:hyperlink w:anchor="_Toc196429376" w:history="1">
+      <w:hyperlink w:anchor="_Toc196441516" w:history="1">
         <w:r>
           <w:rPr>
             <w:rStyle w:val="Hyperlink"/>
           </w:rPr>
-          <w:t>2.2.3.1</w:t>
+          <w:t>2.2.3</w:t>
         </w:r>
         <w:r>
           <w:rPr>
@@ -1357,7 +2020,7 @@
           <w:rPr>
             <w:rStyle w:val="Hyperlink"/>
           </w:rPr>
-          <w:t>XAMPP</w:t>
+          <w:t>Сървър</w:t>
         </w:r>
         <w:r>
           <w:rPr>
@@ -1375,7 +2038,7 @@
           <w:rPr>
             <w:webHidden/>
           </w:rPr>
-          <w:instrText xml:space="preserve"> PAGEREF _Toc196429376 \h </w:instrText>
+          <w:instrText xml:space="preserve"> PAGEREF _Toc196441516 \h </w:instrText>
         </w:r>
         <w:r>
           <w:rPr>
@@ -1392,7 +2055,7 @@
           <w:rPr>
             <w:webHidden/>
           </w:rPr>
-          <w:t>8</w:t>
+          <w:t>13</w:t>
         </w:r>
         <w:r>
           <w:rPr>
@@ -1414,12 +2077,12 @@
           <w:lang w:eastAsia="bg-BG"/>
         </w:rPr>
       </w:pPr>
-      <w:hyperlink w:anchor="_Toc196429377" w:history="1">
+      <w:hyperlink w:anchor="_Toc196441517" w:history="1">
         <w:r>
           <w:rPr>
             <w:rStyle w:val="Hyperlink"/>
           </w:rPr>
-          <w:t>2.2.3.2</w:t>
+          <w:t>2.2.3.1</w:t>
         </w:r>
         <w:r>
           <w:rPr>
@@ -1432,7 +2095,7 @@
           <w:rPr>
             <w:rStyle w:val="Hyperlink"/>
           </w:rPr>
-          <w:t>phpMyAdmin</w:t>
+          <w:t>XAMPP</w:t>
         </w:r>
         <w:r>
           <w:rPr>
@@ -1450,7 +2113,7 @@
           <w:rPr>
             <w:webHidden/>
           </w:rPr>
-          <w:instrText xml:space="preserve"> PAGEREF _Toc196429377 \h </w:instrText>
+          <w:instrText xml:space="preserve"> PAGEREF _Toc196441517 \h </w:instrText>
         </w:r>
         <w:r>
           <w:rPr>
@@ -1467,7 +2130,7 @@
           <w:rPr>
             <w:webHidden/>
           </w:rPr>
-          <w:t>8</w:t>
+          <w:t>14</w:t>
         </w:r>
         <w:r>
           <w:rPr>
@@ -1489,12 +2152,12 @@
           <w:lang w:eastAsia="bg-BG"/>
         </w:rPr>
       </w:pPr>
-      <w:hyperlink w:anchor="_Toc196429378" w:history="1">
+      <w:hyperlink w:anchor="_Toc196441518" w:history="1">
         <w:r>
           <w:rPr>
             <w:rStyle w:val="Hyperlink"/>
           </w:rPr>
-          <w:t>2.2.3.3</w:t>
+          <w:t>2.2.3.2</w:t>
         </w:r>
         <w:r>
           <w:rPr>
@@ -1507,7 +2170,7 @@
           <w:rPr>
             <w:rStyle w:val="Hyperlink"/>
           </w:rPr>
-          <w:t>MySql</w:t>
+          <w:t>phpMyAdmin</w:t>
         </w:r>
         <w:r>
           <w:rPr>
@@ -1525,7 +2188,7 @@
           <w:rPr>
             <w:webHidden/>
           </w:rPr>
-          <w:instrText xml:space="preserve"> PAGEREF _Toc196429378 \h </w:instrText>
+          <w:instrText xml:space="preserve"> PAGEREF _Toc196441518 \h </w:instrText>
         </w:r>
         <w:r>
           <w:rPr>
@@ -1542,7 +2205,7 @@
           <w:rPr>
             <w:webHidden/>
           </w:rPr>
-          <w:t>8</w:t>
+          <w:t>15</w:t>
         </w:r>
         <w:r>
           <w:rPr>
@@ -1564,12 +2227,12 @@
           <w:lang w:eastAsia="bg-BG"/>
         </w:rPr>
       </w:pPr>
-      <w:hyperlink w:anchor="_Toc196429379" w:history="1">
+      <w:hyperlink w:anchor="_Toc196441519" w:history="1">
         <w:r>
           <w:rPr>
             <w:rStyle w:val="Hyperlink"/>
           </w:rPr>
-          <w:t>2.2.4</w:t>
+          <w:t>2.2.3.3</w:t>
         </w:r>
         <w:r>
           <w:rPr>
@@ -1582,7 +2245,7 @@
           <w:rPr>
             <w:rStyle w:val="Hyperlink"/>
           </w:rPr>
-          <w:t>Панел</w:t>
+          <w:t>MySql</w:t>
         </w:r>
         <w:r>
           <w:rPr>
@@ -1600,7 +2263,7 @@
           <w:rPr>
             <w:webHidden/>
           </w:rPr>
-          <w:instrText xml:space="preserve"> PAGEREF _Toc196429379 \h </w:instrText>
+          <w:instrText xml:space="preserve"> PAGEREF _Toc196441519 \h </w:instrText>
         </w:r>
         <w:r>
           <w:rPr>
@@ -1617,7 +2280,7 @@
           <w:rPr>
             <w:webHidden/>
           </w:rPr>
-          <w:t>8</w:t>
+          <w:t>16</w:t>
         </w:r>
         <w:r>
           <w:rPr>
@@ -1629,9 +2292,9 @@
     </w:p>
     <w:p>
       <w:pPr>
-        <w:pStyle w:val="TOC2"/>
+        <w:pStyle w:val="TOC3"/>
         <w:tabs>
-          <w:tab w:val="left" w:pos="1200"/>
+          <w:tab w:val="left" w:pos="1440"/>
           <w:tab w:val="right" w:leader="dot" w:pos="8493"/>
         </w:tabs>
         <w:rPr>
@@ -1639,12 +2302,12 @@
           <w:lang w:eastAsia="bg-BG"/>
         </w:rPr>
       </w:pPr>
-      <w:hyperlink w:anchor="_Toc196429380" w:history="1">
+      <w:hyperlink w:anchor="_Toc196441520" w:history="1">
         <w:r>
           <w:rPr>
             <w:rStyle w:val="Hyperlink"/>
           </w:rPr>
-          <w:t>2.2.4.1</w:t>
+          <w:t>2.2.4</w:t>
         </w:r>
         <w:r>
           <w:rPr>
@@ -1657,19 +2320,7 @@
           <w:rPr>
             <w:rStyle w:val="Hyperlink"/>
           </w:rPr>
-          <w:t>Vis</w:t>
-        </w:r>
-        <w:r>
-          <w:rPr>
-            <w:rStyle w:val="Hyperlink"/>
-          </w:rPr>
-          <w:t>u</w:t>
-        </w:r>
-        <w:r>
-          <w:rPr>
-            <w:rStyle w:val="Hyperlink"/>
-          </w:rPr>
-          <w:t>al Studio Community 2022</w:t>
+          <w:t>Панел</w:t>
         </w:r>
         <w:r>
           <w:rPr>
@@ -1687,7 +2338,7 @@
           <w:rPr>
             <w:webHidden/>
           </w:rPr>
-          <w:instrText xml:space="preserve"> PAGEREF _Toc196429380 \h </w:instrText>
+          <w:instrText xml:space="preserve"> PAGEREF _Toc196441520 \h </w:instrText>
         </w:r>
         <w:r>
           <w:rPr>
@@ -1704,7 +2355,7 @@
           <w:rPr>
             <w:webHidden/>
           </w:rPr>
-          <w:t>8</w:t>
+          <w:t>17</w:t>
         </w:r>
         <w:r>
           <w:rPr>
@@ -1716,9 +2367,9 @@
     </w:p>
     <w:p>
       <w:pPr>
-        <w:pStyle w:val="TOC2"/>
+        <w:pStyle w:val="TOC3"/>
         <w:tabs>
-          <w:tab w:val="left" w:pos="1200"/>
+          <w:tab w:val="left" w:pos="1440"/>
           <w:tab w:val="right" w:leader="dot" w:pos="8493"/>
         </w:tabs>
         <w:rPr>
@@ -1726,12 +2377,12 @@
           <w:lang w:eastAsia="bg-BG"/>
         </w:rPr>
       </w:pPr>
-      <w:hyperlink w:anchor="_Toc196429381" w:history="1">
+      <w:hyperlink w:anchor="_Toc196441521" w:history="1">
         <w:r>
           <w:rPr>
             <w:rStyle w:val="Hyperlink"/>
           </w:rPr>
-          <w:t>2.2.4.2</w:t>
+          <w:t>2.2.4.1</w:t>
         </w:r>
         <w:r>
           <w:rPr>
@@ -1744,6 +2395,81 @@
           <w:rPr>
             <w:rStyle w:val="Hyperlink"/>
           </w:rPr>
+          <w:t>Visual Studio Community 2022</w:t>
+        </w:r>
+        <w:r>
+          <w:rPr>
+            <w:webHidden/>
+          </w:rPr>
+          <w:tab/>
+        </w:r>
+        <w:r>
+          <w:rPr>
+            <w:webHidden/>
+          </w:rPr>
+          <w:fldChar w:fldCharType="begin"/>
+        </w:r>
+        <w:r>
+          <w:rPr>
+            <w:webHidden/>
+          </w:rPr>
+          <w:instrText xml:space="preserve"> PAGEREF _Toc196441521 \h </w:instrText>
+        </w:r>
+        <w:r>
+          <w:rPr>
+            <w:webHidden/>
+          </w:rPr>
+        </w:r>
+        <w:r>
+          <w:rPr>
+            <w:webHidden/>
+          </w:rPr>
+          <w:fldChar w:fldCharType="separate"/>
+        </w:r>
+        <w:r>
+          <w:rPr>
+            <w:webHidden/>
+          </w:rPr>
+          <w:t>17</w:t>
+        </w:r>
+        <w:r>
+          <w:rPr>
+            <w:webHidden/>
+          </w:rPr>
+          <w:fldChar w:fldCharType="end"/>
+        </w:r>
+      </w:hyperlink>
+    </w:p>
+    <w:p>
+      <w:pPr>
+        <w:pStyle w:val="TOC3"/>
+        <w:tabs>
+          <w:tab w:val="left" w:pos="1440"/>
+          <w:tab w:val="right" w:leader="dot" w:pos="8493"/>
+        </w:tabs>
+        <w:rPr>
+          <w:rFonts w:asciiTheme="minorHAnsi" w:eastAsiaTheme="minorEastAsia" w:hAnsiTheme="minorHAnsi"/>
+          <w:lang w:eastAsia="bg-BG"/>
+        </w:rPr>
+      </w:pPr>
+      <w:hyperlink w:anchor="_Toc196441522" w:history="1">
+        <w:r>
+          <w:rPr>
+            <w:rStyle w:val="Hyperlink"/>
+          </w:rPr>
+          <w:t>2.2.4.2</w:t>
+        </w:r>
+        <w:r>
+          <w:rPr>
+            <w:rFonts w:asciiTheme="minorHAnsi" w:eastAsiaTheme="minorEastAsia" w:hAnsiTheme="minorHAnsi"/>
+            <w:lang w:eastAsia="bg-BG"/>
+          </w:rPr>
+          <w:tab/>
+        </w:r>
+        <w:r>
+          <w:rPr>
+            <w:rStyle w:val="Hyperlink"/>
+          </w:rPr>
           <w:t>C# Forms</w:t>
         </w:r>
         <w:r>
@@ -1762,7 +2488,7 @@
           <w:rPr>
             <w:webHidden/>
           </w:rPr>
-          <w:instrText xml:space="preserve"> PAGEREF _Toc196429381 \h </w:instrText>
+          <w:instrText xml:space="preserve"> PAGEREF _Toc196441522 \h </w:instrText>
         </w:r>
         <w:r>
           <w:rPr>
@@ -1779,7 +2505,7 @@
           <w:rPr>
             <w:webHidden/>
           </w:rPr>
-          <w:t>9</w:t>
+          <w:t>19</w:t>
         </w:r>
         <w:r>
           <w:rPr>
@@ -1801,7 +2527,7 @@
           <w:lang w:eastAsia="bg-BG"/>
         </w:rPr>
       </w:pPr>
-      <w:hyperlink w:anchor="_Toc196429382" w:history="1">
+      <w:hyperlink w:anchor="_Toc196441523" w:history="1">
         <w:r>
           <w:rPr>
             <w:rStyle w:val="Hyperlink"/>
@@ -1837,7 +2563,7 @@
           <w:rPr>
             <w:webHidden/>
           </w:rPr>
-          <w:instrText xml:space="preserve"> PAGEREF _Toc196429382 \h </w:instrText>
+          <w:instrText xml:space="preserve"> PAGEREF _Toc196441523 \h </w:instrText>
         </w:r>
         <w:r>
           <w:rPr>
@@ -1854,7 +2580,7 @@
           <w:rPr>
             <w:webHidden/>
           </w:rPr>
-          <w:t>9</w:t>
+          <w:t>20</w:t>
         </w:r>
         <w:r>
           <w:rPr>
@@ -1876,7 +2602,7 @@
           <w:lang w:eastAsia="bg-BG"/>
         </w:rPr>
       </w:pPr>
-      <w:hyperlink w:anchor="_Toc196429383" w:history="1">
+      <w:hyperlink w:anchor="_Toc196441524" w:history="1">
         <w:r>
           <w:rPr>
             <w:rStyle w:val="Hyperlink"/>
@@ -1912,7 +2638,7 @@
           <w:rPr>
             <w:webHidden/>
           </w:rPr>
-          <w:instrText xml:space="preserve"> PAGEREF _Toc196429383 \h </w:instrText>
+          <w:instrText xml:space="preserve"> PAGEREF _Toc196441524 \h </w:instrText>
         </w:r>
         <w:r>
           <w:rPr>
@@ -1929,7 +2655,7 @@
           <w:rPr>
             <w:webHidden/>
           </w:rPr>
-          <w:t>9</w:t>
+          <w:t>21</w:t>
         </w:r>
         <w:r>
           <w:rPr>
@@ -1951,7 +2677,7 @@
           <w:lang w:eastAsia="bg-BG"/>
         </w:rPr>
       </w:pPr>
-      <w:hyperlink w:anchor="_Toc196429384" w:history="1">
+      <w:hyperlink w:anchor="_Toc196441525" w:history="1">
         <w:r>
           <w:rPr>
             <w:rStyle w:val="Hyperlink"/>
@@ -1987,7 +2713,7 @@
           <w:rPr>
             <w:webHidden/>
           </w:rPr>
-          <w:instrText xml:space="preserve"> PAGEREF _Toc196429384 \h </w:instrText>
+          <w:instrText xml:space="preserve"> PAGEREF _Toc196441525 \h </w:instrText>
         </w:r>
         <w:r>
           <w:rPr>
@@ -2004,7 +2730,7 @@
           <w:rPr>
             <w:webHidden/>
           </w:rPr>
-          <w:t>9</w:t>
+          <w:t>21</w:t>
         </w:r>
         <w:r>
           <w:rPr>
@@ -2026,6 +2752,7 @@
           <w:b/>
           <w:bCs/>
         </w:rPr>
+        <w:lastRenderedPageBreak/>
         <w:fldChar w:fldCharType="end"/>
       </w:r>
       <w:r>
@@ -2045,7 +2772,7 @@
         </w:numPr>
       </w:pPr>
       <w:bookmarkStart w:id="0" w:name="_Toc196245596"/>
-      <w:bookmarkStart w:id="1" w:name="_Toc196429363"/>
+      <w:bookmarkStart w:id="1" w:name="_Toc196441494"/>
       <w:r>
         <w:lastRenderedPageBreak/>
         <w:t>Увод</w:t>
@@ -2111,7 +2838,7 @@
       <w:r>
         <w:t xml:space="preserve"> </w:t>
       </w:r>
-      <w:bookmarkStart w:id="2" w:name="_Toc196429364"/>
+      <w:bookmarkStart w:id="2" w:name="_Toc196441495"/>
       <w:r>
         <w:rPr>
           <w:rFonts w:cs="Times New Roman"/>
@@ -2131,7 +2858,7 @@
       <w:r>
         <w:t xml:space="preserve"> </w:t>
       </w:r>
-      <w:bookmarkStart w:id="3" w:name="_Toc196429365"/>
+      <w:bookmarkStart w:id="3" w:name="_Toc196441496"/>
       <w:r>
         <w:t>Хардуерна реализация</w:t>
       </w:r>
@@ -2176,7 +2903,11 @@
         <w:t xml:space="preserve">е </w:t>
       </w:r>
       <w:r>
-        <w:t>Wi-Fi и Bluetooth</w:t>
+        <w:t xml:space="preserve">Wi-Fi и </w:t>
+      </w:r>
+      <w:r>
+        <w:lastRenderedPageBreak/>
+        <w:t>Bluetooth</w:t>
       </w:r>
       <w:r>
         <w:t>способности</w:t>
@@ -2244,13 +2975,7 @@
         <w:rPr>
           <w:lang w:val="bg-BG"/>
         </w:rPr>
-        <w:t>. Този метод позволява стабилно и трайно свързване на елементите, като същевременно запазва гъвкавост при прототипиране и корекции по време на разработката.</w:t>
-      </w:r>
-      <w:r>
-        <w:rPr>
-          <w:lang w:val="bg-BG"/>
-        </w:rPr>
-        <w:t xml:space="preserve"> </w:t>
+        <w:t xml:space="preserve">. Този метод позволява стабилно и трайно свързване на елементите, като същевременно запазва гъвкавост при прототипиране и корекции по време на разработката. </w:t>
       </w:r>
       <w:r>
         <w:t xml:space="preserve">На диплея се </w:t>
@@ -2284,7 +3009,7 @@
           <w:numId w:val="7"/>
         </w:numPr>
       </w:pPr>
-      <w:bookmarkStart w:id="4" w:name="_Toc196429366"/>
+      <w:bookmarkStart w:id="4" w:name="_Toc196441497"/>
       <w:r>
         <w:t>Fusion360</w:t>
       </w:r>
@@ -2331,7 +3056,11 @@
         <w:t>Autodesk</w:t>
       </w:r>
       <w:r>
-        <w:t>, тази мощна CAD/CAM/CAE среда предоставя богат набор от инструменти, които  обединяват проектиране, инженеринг, симулации и производство в една интегрирана платформа. С Fusion 360 инженерите и дизайнерите могат да работят с параметрично и свободно 3D моделиране, повърхности, сглобки и чертежи. Платформата поддържа функционалности за симулация на натоварване, движение и термични анализи, както и инструменти за фрезоване, рязане и 3D печат. Тя е подходяща както за индивидуални създатели и студенти, така и за инженери в индустриална среда. Fusion 360 е известна със своето облачно базирано сътрудничество, което позволява на екипите да работят съвместно по проекти в реално време. Предлага версия контрол, управление на файлове и възможност за преглед и коментиране на модели директно в браузър. Това улеснява комуникацията и съкращава времето за проектиране. Освен това Fusion 360 поддържа разширения и допълнителни модули, които разширяват функциите на платформата – от генеративен дизайн до интеграция с CAM постпроцесори. Без значение дали става въпрос за механични компоненти, корпуси, прототипи или цялостни машини, Fusion 360 предоставя надежден и иновативен инструментариум за съвременно инженерно проектиране и производство.</w:t>
+        <w:t xml:space="preserve">, тази мощна CAD/CAM/CAE среда предоставя богат набор от инструменти, които  обединяват проектиране, инженеринг, симулации и производство в една интегрирана платформа. С Fusion 360 инженерите и дизайнерите могат да работят с параметрично и свободно 3D моделиране, повърхности, сглобки и чертежи. Платформата поддържа функционалности за симулация на натоварване, движение и термични анализи, както и инструменти за фрезоване, рязане и 3D печат. Тя е подходяща както за индивидуални създатели и студенти, така и за инженери в индустриална среда. Fusion 360 е известна със своето облачно базирано сътрудничество, което позволява на екипите да работят съвместно по проекти в реално време. Предлага версия контрол, управление на файлове и възможност за преглед и коментиране на модели директно в браузър. Това улеснява комуникацията и съкращава времето за проектиране. Освен това Fusion 360 поддържа разширения и допълнителни модули, които разширяват </w:t>
+      </w:r>
+      <w:r>
+        <w:lastRenderedPageBreak/>
+        <w:t>функциите на платформата – от генеративен дизайн до интеграция с CAM постпроцесори. Без значение дали става въпрос за механични компоненти, корпуси, прототипи или цялостни машини, Fusion 360 предоставя надежден и иновативен инструментариум за съвременно инженерно проектиране и производство.</w:t>
       </w:r>
     </w:p>
     <w:p>
@@ -2450,7 +3179,7 @@
           <w:numId w:val="7"/>
         </w:numPr>
       </w:pPr>
-      <w:bookmarkStart w:id="5" w:name="_Toc196429367"/>
+      <w:bookmarkStart w:id="5" w:name="_Toc196441498"/>
       <w:r>
         <w:t>EasyEDA</w:t>
       </w:r>
@@ -2563,7 +3292,7 @@
         <w:lastRenderedPageBreak/>
         <w:t xml:space="preserve"> </w:t>
       </w:r>
-      <w:bookmarkStart w:id="6" w:name="_Toc196429368"/>
+      <w:bookmarkStart w:id="6" w:name="_Toc196441499"/>
       <w:r>
         <w:t>Софтуерна реалзация</w:t>
       </w:r>
@@ -2609,7 +3338,7 @@
           <w:lang w:val="bg-BG"/>
         </w:rPr>
       </w:pPr>
-      <w:bookmarkStart w:id="7" w:name="_Toc196429369"/>
+      <w:bookmarkStart w:id="7" w:name="_Toc196441500"/>
       <w:r>
         <w:rPr>
           <w:lang w:val="bg-BG"/>
@@ -2637,11 +3366,19 @@
           <w:numId w:val="7"/>
         </w:numPr>
       </w:pPr>
-      <w:r>
-        <w:rPr>
-          <w:lang w:val="bg-BG"/>
-        </w:rPr>
-        <w:t xml:space="preserve">Финкции в кода </w:t>
+      <w:bookmarkStart w:id="8" w:name="_Toc196441501"/>
+      <w:r>
+        <w:rPr>
+          <w:lang w:val="bg-BG"/>
+        </w:rPr>
+        <w:t>Финкции в кода</w:t>
+      </w:r>
+      <w:bookmarkEnd w:id="8"/>
+      <w:r>
+        <w:rPr>
+          <w:lang w:val="bg-BG"/>
+        </w:rPr>
+        <w:t xml:space="preserve"> </w:t>
       </w:r>
     </w:p>
     <w:p>
@@ -2652,9 +3389,11 @@
           <w:numId w:val="7"/>
         </w:numPr>
       </w:pPr>
+      <w:bookmarkStart w:id="9" w:name="_Toc196441502"/>
       <w:r>
         <w:t>Header</w:t>
       </w:r>
+      <w:bookmarkEnd w:id="9"/>
     </w:p>
     <w:p>
       <w:pPr>
@@ -2699,12 +3438,14 @@
           <w:numId w:val="7"/>
         </w:numPr>
       </w:pPr>
+      <w:bookmarkStart w:id="10" w:name="_Toc196441503"/>
       <w:r>
         <w:rPr>
           <w:lang w:val="bg-BG"/>
         </w:rPr>
         <w:t>Гобални променливи, обекти и структури</w:t>
       </w:r>
+      <w:bookmarkEnd w:id="10"/>
     </w:p>
     <w:p>
       <w:pPr>
@@ -2743,6 +3484,7 @@
           <w:numId w:val="7"/>
         </w:numPr>
       </w:pPr>
+      <w:bookmarkStart w:id="11" w:name="_Toc196441504"/>
       <w:r>
         <w:rPr>
           <w:lang w:val="bg-BG"/>
@@ -2758,6 +3500,7 @@
         </w:rPr>
         <w:t>()</w:t>
       </w:r>
+      <w:bookmarkEnd w:id="11"/>
     </w:p>
     <w:p>
       <w:pPr>
@@ -2793,6 +3536,7 @@
           <w:numId w:val="7"/>
         </w:numPr>
       </w:pPr>
+      <w:bookmarkStart w:id="12" w:name="_Toc196441505"/>
       <w:r>
         <w:rPr>
           <w:lang w:val="bg-BG"/>
@@ -2811,6 +3555,7 @@
         </w:rPr>
         <w:t>()</w:t>
       </w:r>
+      <w:bookmarkEnd w:id="12"/>
     </w:p>
     <w:p>
       <w:pPr>
@@ -2831,6 +3576,7 @@
           <w:lang w:val="bg-BG"/>
         </w:rPr>
       </w:pPr>
+      <w:bookmarkStart w:id="13" w:name="_Toc196441506"/>
       <w:r>
         <w:rPr>
           <w:lang w:val="bg-BG"/>
@@ -2849,6 +3595,7 @@
         </w:rPr>
         <w:t>()</w:t>
       </w:r>
+      <w:bookmarkEnd w:id="13"/>
     </w:p>
     <w:p>
       <w:pPr>
@@ -2891,6 +3638,7 @@
           <w:lang w:val="bg-BG"/>
         </w:rPr>
       </w:pPr>
+      <w:bookmarkStart w:id="14" w:name="_Toc196441507"/>
       <w:r>
         <w:rPr>
           <w:lang w:val="bg-BG"/>
@@ -2903,6 +3651,7 @@
         </w:rPr>
         <w:t>fetchCategory()</w:t>
       </w:r>
+      <w:bookmarkEnd w:id="14"/>
     </w:p>
     <w:p>
       <w:pPr>
@@ -3013,6 +3762,7 @@
           <w:lang w:val="bg-BG"/>
         </w:rPr>
       </w:pPr>
+      <w:bookmarkStart w:id="15" w:name="_Toc196441508"/>
       <w:r>
         <w:rPr>
           <w:lang w:val="bg-BG"/>
@@ -3025,6 +3775,7 @@
         </w:rPr>
         <w:t>fetchByCategory(int category)</w:t>
       </w:r>
+      <w:bookmarkEnd w:id="15"/>
     </w:p>
     <w:p>
       <w:pPr>
@@ -3070,19 +3821,7 @@
         <w:rPr>
           <w:lang w:val="bg-BG"/>
         </w:rPr>
-        <w:t xml:space="preserve">получват </w:t>
-      </w:r>
-      <w:r>
-        <w:rPr>
-          <w:lang w:val="bg-BG"/>
-        </w:rPr>
-        <w:t xml:space="preserve">продуктите от категорията </w:t>
-      </w:r>
-      <w:r>
-        <w:rPr>
-          <w:lang w:val="bg-BG"/>
-        </w:rPr>
-        <w:t xml:space="preserve"> </w:t>
+        <w:t xml:space="preserve">получват продуктите от категорията  </w:t>
       </w:r>
       <w:r>
         <w:rPr>
@@ -3222,6 +3961,7 @@
           <w:numId w:val="7"/>
         </w:numPr>
       </w:pPr>
+      <w:bookmarkStart w:id="16" w:name="_Toc196441509"/>
       <w:r>
         <w:rPr>
           <w:lang w:val="bg-BG"/>
@@ -3250,6 +3990,7 @@
       <w:r>
         <w:t>fetchIngredients(Dish&amp; dish)</w:t>
       </w:r>
+      <w:bookmarkEnd w:id="16"/>
     </w:p>
     <w:p>
       <w:pPr>
@@ -3285,6 +4026,7 @@
           <w:lang w:val="bg-BG"/>
         </w:rPr>
       </w:pPr>
+      <w:bookmarkStart w:id="17" w:name="_Toc196441510"/>
       <w:r>
         <w:rPr>
           <w:lang w:val="bg-BG"/>
@@ -3300,6 +4042,7 @@
       <w:r>
         <w:t>()</w:t>
       </w:r>
+      <w:bookmarkEnd w:id="17"/>
     </w:p>
     <w:p>
       <w:pPr>
@@ -3394,11 +4137,11 @@
           <w:numId w:val="7"/>
         </w:numPr>
       </w:pPr>
-      <w:bookmarkStart w:id="8" w:name="_Toc196429370"/>
+      <w:bookmarkStart w:id="18" w:name="_Toc196441511"/>
       <w:r>
         <w:t>Arduino</w:t>
       </w:r>
-      <w:bookmarkEnd w:id="8"/>
+      <w:bookmarkEnd w:id="18"/>
     </w:p>
     <w:p>
       <w:pPr>
@@ -3439,6 +4182,7 @@
           <w:b/>
           <w:bCs/>
         </w:rPr>
+        <w:lastRenderedPageBreak/>
         <w:t>библиотеки</w:t>
       </w:r>
       <w:r>
@@ -3542,14 +4286,14 @@
           <w:lang w:val="bg-BG"/>
         </w:rPr>
       </w:pPr>
-      <w:bookmarkStart w:id="9" w:name="_Toc196429371"/>
+      <w:bookmarkStart w:id="19" w:name="_Toc196441512"/>
       <w:r>
         <w:rPr>
           <w:lang w:val="bg-BG"/>
         </w:rPr>
         <w:t>АПИ</w:t>
       </w:r>
-      <w:bookmarkEnd w:id="9"/>
+      <w:bookmarkEnd w:id="19"/>
     </w:p>
     <w:p>
       <w:pPr>
@@ -3591,11 +4335,11 @@
           <w:numId w:val="7"/>
         </w:numPr>
       </w:pPr>
-      <w:bookmarkStart w:id="10" w:name="_Toc196429372"/>
+      <w:bookmarkStart w:id="20" w:name="_Toc196441513"/>
       <w:r>
         <w:t>Visual Studio Code</w:t>
       </w:r>
-      <w:bookmarkEnd w:id="10"/>
+      <w:bookmarkEnd w:id="20"/>
     </w:p>
     <w:p>
       <w:pPr>
@@ -3650,7 +4394,14 @@
         <w:rPr>
           <w:rFonts w:eastAsia="Times New Roman"/>
         </w:rPr>
-        <w:t xml:space="preserve">, като благодарение на множеството налични плъгини, разработката е значително </w:t>
+        <w:t xml:space="preserve">, като </w:t>
+      </w:r>
+      <w:r>
+        <w:rPr>
+          <w:rFonts w:eastAsia="Times New Roman"/>
+        </w:rPr>
+        <w:lastRenderedPageBreak/>
+        <w:t xml:space="preserve">благодарение на множеството налични плъгини, разработката е значително </w:t>
       </w:r>
       <w:r>
         <w:drawing>
@@ -3733,11 +4484,11 @@
           <w:numId w:val="7"/>
         </w:numPr>
       </w:pPr>
-      <w:bookmarkStart w:id="11" w:name="_Toc196429373"/>
+      <w:bookmarkStart w:id="21" w:name="_Toc196441514"/>
       <w:r>
         <w:t>Node JS</w:t>
       </w:r>
-      <w:bookmarkEnd w:id="11"/>
+      <w:bookmarkEnd w:id="21"/>
     </w:p>
     <w:p>
       <w:pPr>
@@ -3791,7 +4542,11 @@
         <w:t>контрол на версиите чрез Git</w:t>
       </w:r>
       <w:r>
-        <w:t xml:space="preserve">. Средата се използва широко в DevOps процеси, CI/CD pipelines и в съвременни облачни архитектури. Независимо дали става въпрос за разработка на микросървиси, уеб сървъри, API-та или приложения в реално време, </w:t>
+        <w:t xml:space="preserve">. Средата се използва широко в DevOps процеси, CI/CD pipelines и в съвременни облачни архитектури. Независимо дали става </w:t>
+      </w:r>
+      <w:r>
+        <w:lastRenderedPageBreak/>
+        <w:t xml:space="preserve">въпрос за разработка на микросървиси, уеб сървъри, API-та или приложения в реално време, </w:t>
       </w:r>
       <w:r>
         <w:rPr>
@@ -3805,7 +4560,7 @@
       </w:r>
       <w:r>
         <w:drawing>
-          <wp:anchor distT="0" distB="0" distL="114300" distR="114300" simplePos="0" relativeHeight="251676672" behindDoc="1" locked="0" layoutInCell="1" allowOverlap="1" wp14:anchorId="63F1E619" wp14:editId="37F7958F">
+          <wp:anchor distT="0" distB="0" distL="114300" distR="114300" simplePos="0" relativeHeight="251676672" behindDoc="1" locked="0" layoutInCell="1" allowOverlap="1" wp14:anchorId="63F1E619" wp14:editId="3A9062B7">
             <wp:simplePos x="0" y="0"/>
             <wp:positionH relativeFrom="page">
               <wp:align>center</wp:align>
@@ -3876,11 +4631,11 @@
           <w:numId w:val="7"/>
         </w:numPr>
       </w:pPr>
-      <w:bookmarkStart w:id="12" w:name="_Toc196429374"/>
+      <w:bookmarkStart w:id="22" w:name="_Toc196441515"/>
       <w:r>
         <w:t>Expres.js</w:t>
       </w:r>
-      <w:bookmarkEnd w:id="12"/>
+      <w:bookmarkEnd w:id="22"/>
     </w:p>
     <w:p>
       <w:r>
@@ -3928,15 +4683,14 @@
           <w:lang w:val="bg-BG"/>
         </w:rPr>
       </w:pPr>
-      <w:bookmarkStart w:id="13" w:name="_Toc196429375"/>
-      <w:r>
-        <w:rPr>
-          <w:lang w:val="bg-BG"/>
-        </w:rPr>
-        <w:lastRenderedPageBreak/>
+      <w:bookmarkStart w:id="23" w:name="_Toc196441516"/>
+      <w:r>
+        <w:rPr>
+          <w:lang w:val="bg-BG"/>
+        </w:rPr>
         <w:t>Сървър</w:t>
       </w:r>
-      <w:bookmarkEnd w:id="13"/>
+      <w:bookmarkEnd w:id="23"/>
     </w:p>
     <w:p>
       <w:pPr>
@@ -4100,11 +4854,11 @@
           <w:numId w:val="7"/>
         </w:numPr>
       </w:pPr>
-      <w:bookmarkStart w:id="14" w:name="_Toc196429376"/>
+      <w:bookmarkStart w:id="24" w:name="_Toc196441517"/>
       <w:r>
         <w:t>XAMPP</w:t>
       </w:r>
-      <w:bookmarkEnd w:id="14"/>
+      <w:bookmarkEnd w:id="24"/>
     </w:p>
     <w:p>
       <w:pPr>
@@ -4112,7 +4866,7 @@
       </w:pPr>
       <w:r>
         <w:drawing>
-          <wp:anchor distT="0" distB="0" distL="114300" distR="114300" simplePos="0" relativeHeight="251667456" behindDoc="1" locked="0" layoutInCell="1" allowOverlap="1" wp14:anchorId="10F8640B" wp14:editId="217C4194">
+          <wp:anchor distT="0" distB="0" distL="114300" distR="114300" simplePos="0" relativeHeight="251667456" behindDoc="1" locked="0" layoutInCell="1" allowOverlap="1" wp14:anchorId="10F8640B" wp14:editId="135EE553">
             <wp:simplePos x="0" y="0"/>
             <wp:positionH relativeFrom="page">
               <wp:align>center</wp:align>
@@ -4202,7 +4956,11 @@
         <w:t>phpMyAdmin</w:t>
       </w:r>
       <w:r>
-        <w:t xml:space="preserve"> – графичен инструмент за управление на бази данни, който улеснява създаването, редактирането и администрирането на MySQL/MariaDB бази без необходимост от писане на SQL заявки. XAMPP е също така гъвкав при работа с различни уеб платформи и CMS системи като WordPress, Joomla, Drupal и други, които могат да бъдат инсталирани локално за разработка и тестване. Средата е съвместима с много разширения и конфигурационни модули, позволявайки разширяване на функционалността ѝ според нуждите на проекта. Независимо дали се изграждат малки уебсайтове, големи динамични системи или учебни проекти, XAMPP предоставя бърз и ефективен начин за локално разработване на приложения с реална сървърна инфраструктура, без необходимост от интернет връзка или хостинг услуги.</w:t>
+        <w:t xml:space="preserve"> – графичен инструмент за управление на бази данни, който улеснява създаването, редактирането и </w:t>
+      </w:r>
+      <w:r>
+        <w:lastRenderedPageBreak/>
+        <w:t>администрирането на MySQL/MariaDB бази без необходимост от писане на SQL заявки. XAMPP е също така гъвкав при работа с различни уеб платформи и CMS системи като WordPress, Joomla, Drupal и други, които могат да бъдат инсталирани локално за разработка и тестване. Средата е съвместима с много разширения и конфигурационни модули, позволявайки разширяване на функционалността ѝ според нуждите на проекта. Независимо дали се изграждат малки уебсайтове, големи динамични системи или учебни проекти, XAMPP предоставя бърз и ефективен начин за локално разработване на приложения с реална сървърна инфраструктура, без необходимост от интернет връзка или хостинг услуги.</w:t>
       </w:r>
     </w:p>
     <w:p>
@@ -4213,11 +4971,11 @@
           <w:numId w:val="7"/>
         </w:numPr>
       </w:pPr>
-      <w:bookmarkStart w:id="15" w:name="_Toc196429377"/>
+      <w:bookmarkStart w:id="25" w:name="_Toc196441518"/>
       <w:r>
         <w:t>phpMyAdmin</w:t>
       </w:r>
-      <w:bookmarkEnd w:id="15"/>
+      <w:bookmarkEnd w:id="25"/>
       <w:r>
         <w:t xml:space="preserve"> </w:t>
       </w:r>
@@ -4227,7 +4985,11 @@
         <w:pStyle w:val="Body"/>
       </w:pPr>
       <w:r>
-        <w:t>Като инструмент за управление на бази от данни е използван phpMyAdmin. Той е предназначен за администриране на релационни бази от данни MySQL и MariaDB чрез уеб базиран графичен интерфейс. Създаден с помощта на езика PHP, phpMyAdmin е един от най-популярните и използвани инструменти за работа с бази от данни в уеб среда. Благодарение на отворения си код и активната общност от разработчици, той се поддържа, обновява и разширява непрекъснато. phpMyAdmin предоставя удобен и интуитивен интерфейс, който позволява на потребителите да създават и управляват бази от данни, таблици, колони, индекси и записи. С него лесно могат да се изпълняват SQL заявки, да се филтрират и сортират данни, да се извършва търсене и да се преглеждат връзки между таблици. Инструментът предлага и широк набор от функции за експортиране и импортиране на данни в различни формати, включително SQL, CSV, Excel, XML и JSON. Благодарение на интегрираните възможности за управление на потребители и тяхната достъпност, phpMyAdmin позволява настройване на точни права и нива на сигурност за всяка база от данни. Поддържа също така SSL връзки, защита с парола и конфигурация на хостинг параметри за допълнителна сигурност. phpMyAdmin често се използва в комбинация със среди за локална разработка като XAMPP, WAMP и LAMP, което го прави незаменим инструмент за уеб разработчици и студенти, както и за професионалисти, занимаващи се с изграждане и поддръжка на динамични уеб сайтове и приложения. Той е особено полезен при работа по проекти, които изискват взаимодействие с база от данни, независимо дали става дума за регистрация на потребители, поръчки, съдържание или друга динамична информация. С phpMyAdmin се работи бързо и лесно, а възможността за визуализиране на структурата на базата и данните в нея спестява време и усилия на разработчиците. Независимо дали става въпрос за малки проекти или големи системи, phpMyAdmin предоставя надеждно и мощно решение за ефективно управление на бази от данни, като улеснява както тестването, така и поддръжката на приложения.</w:t>
+        <w:t xml:space="preserve">Като инструмент за управление на бази от данни е използван phpMyAdmin. Той е предназначен за администриране на релационни бази от данни MySQL и MariaDB чрез уеб базиран графичен интерфейс. Създаден с помощта на езика PHP, phpMyAdmin е един от най-популярните и използвани инструменти за работа с бази от данни в уеб среда. Благодарение на отворения си код и активната общност от разработчици, той се поддържа, обновява и разширява непрекъснато. phpMyAdmin предоставя удобен и интуитивен интерфейс, който позволява на потребителите да създават и управляват бази от данни, таблици, колони, индекси и записи. С него лесно могат да се изпълняват SQL заявки, да се филтрират и сортират данни, да се извършва търсене и да се преглеждат връзки между таблици. Инструментът предлага и широк набор от функции за експортиране и импортиране на данни в различни формати, включително SQL, CSV, Excel, XML и JSON. Благодарение на интегрираните възможности за управление на потребители и тяхната достъпност, phpMyAdmin позволява настройване на точни права и нива на сигурност за всяка база от данни. Поддържа също така SSL връзки, защита с парола и конфигурация на хостинг параметри за допълнителна сигурност. phpMyAdmin често се използва в комбинация със среди за локална разработка като XAMPP, WAMP и LAMP, което го прави незаменим инструмент за уеб разработчици и студенти, както и за професионалисти, занимаващи се с изграждане и поддръжка на динамични уеб сайтове и приложения. Той е особено полезен при работа по проекти, които изискват взаимодействие с база от данни, независимо дали става дума за регистрация на потребители, поръчки, съдържание или друга динамична </w:t>
+      </w:r>
+      <w:r>
+        <w:lastRenderedPageBreak/>
+        <w:t>информация. С phpMyAdmin се работи бързо и лесно, а възможността за визуализиране на структурата на базата и данните в нея спестява време и усилия на разработчиците. Независимо дали става въпрос за малки проекти или големи системи, phpMyAdmin предоставя надеждно и мощно решение за ефективно управление на бази от данни, като улеснява както тестването, така и поддръжката на приложения.</w:t>
       </w:r>
     </w:p>
     <w:p>
@@ -4238,11 +5000,11 @@
           <w:numId w:val="7"/>
         </w:numPr>
       </w:pPr>
-      <w:bookmarkStart w:id="16" w:name="_Toc196429378"/>
+      <w:bookmarkStart w:id="26" w:name="_Toc196441519"/>
       <w:r>
         <w:t>MySql</w:t>
       </w:r>
-      <w:bookmarkEnd w:id="16"/>
+      <w:bookmarkEnd w:id="26"/>
     </w:p>
     <w:p>
       <w:pPr>
@@ -4281,10 +5043,7 @@
         <w:pStyle w:val="Body"/>
       </w:pPr>
       <w:r>
-        <w:t>MySQL продава също и друга DBMS, MaxDB, която е с напълно различен код.</w:t>
-      </w:r>
-      <w:r>
-        <w:t xml:space="preserve"> </w:t>
+        <w:t xml:space="preserve">MySQL продава също и друга DBMS, MaxDB, която е с напълно различен код. </w:t>
       </w:r>
     </w:p>
     <w:p>
@@ -4292,7 +5051,11 @@
         <w:pStyle w:val="Body"/>
       </w:pPr>
       <w:r>
-        <w:t>Достъпни са програмни интерфейси, позволяващи програми, написани на различни програмни езици да имат достъп до MySQL бази данни. Такива са: C, C++, C#, Delphi (чрез dbExpress), Eiffel, Smalltalk, Java (с директна поддръжка), Lisp, Perl, PHP, Python, Ruby, REALbasic (Mac), FreeBasic, и Tcl, като всеки от тях има специфичен програмен интерфейс. Интерфейс тип ODBC наречен MyODBC позволява на други програмни езици, които поддържат ODBC интерфейс да комуникират с MySQL база данни, например: ASP или Coldfusion. MySQL е написан основно на ANSI C.</w:t>
+        <w:t xml:space="preserve">Достъпни са програмни интерфейси, позволяващи програми, написани на различни програмни езици да имат достъп до MySQL бази данни. Такива са: C, C++, C#, Delphi (чрез dbExpress), Eiffel, Smalltalk, Java (с директна поддръжка), Lisp, Perl, PHP, Python, Ruby, REALbasic (Mac), FreeBasic, и Tcl, като всеки от тях има специфичен програмен интерфейс. Интерфейс тип ODBC наречен MyODBC позволява на други програмни езици, които поддържат ODBC интерфейс да </w:t>
+      </w:r>
+      <w:r>
+        <w:lastRenderedPageBreak/>
+        <w:t>комуникират с MySQL база данни, например: ASP или Coldfusion. MySQL е написан основно на ANSI C.</w:t>
       </w:r>
     </w:p>
     <w:p>
@@ -4306,14 +5069,14 @@
           <w:lang w:val="bg-BG"/>
         </w:rPr>
       </w:pPr>
-      <w:bookmarkStart w:id="17" w:name="_Toc196429379"/>
+      <w:bookmarkStart w:id="27" w:name="_Toc196441520"/>
       <w:r>
         <w:rPr>
           <w:lang w:val="bg-BG"/>
         </w:rPr>
         <w:t>Панел</w:t>
       </w:r>
-      <w:bookmarkEnd w:id="17"/>
+      <w:bookmarkEnd w:id="27"/>
     </w:p>
     <w:p>
       <w:pPr>
@@ -4323,11 +5086,11 @@
           <w:numId w:val="7"/>
         </w:numPr>
       </w:pPr>
-      <w:bookmarkStart w:id="18" w:name="_Toc196429380"/>
+      <w:bookmarkStart w:id="28" w:name="_Toc196441521"/>
       <w:r>
         <w:t>Visual Studio Community 2022</w:t>
       </w:r>
-      <w:bookmarkEnd w:id="18"/>
+      <w:bookmarkEnd w:id="28"/>
     </w:p>
     <w:p>
       <w:pPr>
@@ -4342,8 +5105,9 @@
         <w:pStyle w:val="Body"/>
       </w:pPr>
       <w:r>
+        <w:lastRenderedPageBreak/>
         <w:drawing>
-          <wp:anchor distT="0" distB="0" distL="114300" distR="114300" simplePos="0" relativeHeight="251671552" behindDoc="1" locked="0" layoutInCell="1" allowOverlap="1" wp14:anchorId="04AD3852" wp14:editId="04565738">
+          <wp:anchor distT="0" distB="0" distL="114300" distR="114300" simplePos="0" relativeHeight="251671552" behindDoc="1" locked="0" layoutInCell="1" allowOverlap="1" wp14:anchorId="04AD3852" wp14:editId="3E31B0F8">
             <wp:simplePos x="0" y="0"/>
             <wp:positionH relativeFrom="margin">
               <wp:align>center</wp:align>
@@ -4452,12 +5216,12 @@
           <w:numId w:val="7"/>
         </w:numPr>
       </w:pPr>
-      <w:bookmarkStart w:id="19" w:name="_Toc196429381"/>
+      <w:bookmarkStart w:id="29" w:name="_Toc196441522"/>
       <w:r>
         <w:lastRenderedPageBreak/>
         <w:t>C# Forms</w:t>
       </w:r>
-      <w:bookmarkEnd w:id="19"/>
+      <w:bookmarkEnd w:id="29"/>
     </w:p>
     <w:p>
       <w:pPr>
@@ -4473,7 +5237,7 @@
       </w:pPr>
       <w:r>
         <w:drawing>
-          <wp:anchor distT="0" distB="0" distL="114300" distR="114300" simplePos="0" relativeHeight="251672576" behindDoc="1" locked="0" layoutInCell="1" allowOverlap="1" wp14:anchorId="7F5CA002" wp14:editId="1F73746D">
+          <wp:anchor distT="0" distB="0" distL="114300" distR="114300" simplePos="0" relativeHeight="251672576" behindDoc="1" locked="0" layoutInCell="1" allowOverlap="1" wp14:anchorId="7F5CA002" wp14:editId="66E36F4C">
             <wp:simplePos x="0" y="0"/>
             <wp:positionH relativeFrom="margin">
               <wp:align>center</wp:align>
@@ -4578,11 +5342,12 @@
           <w:numId w:val="7"/>
         </w:numPr>
       </w:pPr>
-      <w:bookmarkStart w:id="20" w:name="_Toc196429382"/>
-      <w:r>
+      <w:bookmarkStart w:id="30" w:name="_Toc196441523"/>
+      <w:r>
+        <w:lastRenderedPageBreak/>
         <w:t>Инсталация и поддръжка</w:t>
       </w:r>
-      <w:bookmarkEnd w:id="20"/>
+      <w:bookmarkEnd w:id="30"/>
     </w:p>
     <w:p>
       <w:pPr>
@@ -4787,6 +5552,7 @@
         </w:numPr>
       </w:pPr>
       <w:r>
+        <w:lastRenderedPageBreak/>
         <w:t>За да се качи кода на микроконтролера трябва да се задържи бутнот отляво на USB type-C порта и да се натисне лявото зада се включи Download мода на платката</w:t>
       </w:r>
     </w:p>
@@ -4810,11 +5576,11 @@
           <w:numId w:val="7"/>
         </w:numPr>
       </w:pPr>
-      <w:bookmarkStart w:id="21" w:name="_Toc196429383"/>
+      <w:bookmarkStart w:id="31" w:name="_Toc196441524"/>
       <w:r>
         <w:t>Бъдеща реализация</w:t>
       </w:r>
-      <w:bookmarkEnd w:id="21"/>
+      <w:bookmarkEnd w:id="31"/>
     </w:p>
     <w:p>
       <w:pPr>
@@ -4824,11 +5590,11 @@
           <w:numId w:val="7"/>
         </w:numPr>
       </w:pPr>
-      <w:bookmarkStart w:id="22" w:name="_Toc196429384"/>
+      <w:bookmarkStart w:id="32" w:name="_Toc196441525"/>
       <w:r>
         <w:t>Заключение</w:t>
       </w:r>
-      <w:bookmarkEnd w:id="22"/>
+      <w:bookmarkEnd w:id="32"/>
     </w:p>
     <w:sectPr>
       <w:headerReference w:type="default" r:id="rId19"/>
@@ -8391,6 +9157,7 @@
   <w:style w:type="character" w:default="1" w:styleId="DefaultParagraphFont">
     <w:name w:val="Default Paragraph Font"/>
     <w:uiPriority w:val="1"/>
+    <w:semiHidden/>
     <w:unhideWhenUsed/>
   </w:style>
   <w:style w:type="table" w:default="1" w:styleId="TableNormal">

</xml_diff>